<commit_message>
Add new blog article "McLaren MP4/16 vs Williams FW23" with metadata, responsive design, social sharing options, reading time calculator, multimedia support, and fallback image scripts.
</commit_message>
<xml_diff>
--- a/blog-module/blog-entries/20250512G/KERS n ERS.docx
+++ b/blog-module/blog-entries/20250512G/KERS n ERS.docx
@@ -1,154 +1,101 @@
 
 <file path=word/document.xml><?xml version="1.0" encoding="utf-8"?>
-<w:document xmlns:mc="http://schemas.openxmlformats.org/markup-compatibility/2006" xmlns:o="urn:schemas-microsoft-com:office:office" xmlns:r="http://schemas.openxmlformats.org/officeDocument/2006/relationships" xmlns:m="http://schemas.openxmlformats.org/officeDocument/2006/math" xmlns:v="urn:schemas-microsoft-com:vml" xmlns:wp="http://schemas.openxmlformats.org/drawingml/2006/wordprocessingDrawing" xmlns:w10="urn:schemas-microsoft-com:office:word" xmlns:w="http://schemas.openxmlformats.org/wordprocessingml/2006/main" xmlns:wne="http://schemas.microsoft.com/office/word/2006/wordml" xmlns:sl="http://schemas.openxmlformats.org/schemaLibrary/2006/main" xmlns:a="http://schemas.openxmlformats.org/drawingml/2006/main" xmlns:pic="http://schemas.openxmlformats.org/drawingml/2006/picture" xmlns:c="http://schemas.openxmlformats.org/drawingml/2006/chart" xmlns:lc="http://schemas.openxmlformats.org/drawingml/2006/lockedCanvas" xmlns:dgm="http://schemas.openxmlformats.org/drawingml/2006/diagram" xmlns:wps="http://schemas.microsoft.com/office/word/2010/wordprocessingShape" xmlns:wpg="http://schemas.microsoft.com/office/word/2010/wordprocessingGroup" xmlns:w14="http://schemas.microsoft.com/office/word/2010/wordml" xmlns:w15="http://schemas.microsoft.com/office/word/2012/wordml" xmlns:w16="http://schemas.microsoft.com/office/word/2018/wordml" xmlns:w16cex="http://schemas.microsoft.com/office/word/2018/wordml/cex" xmlns:w16cid="http://schemas.microsoft.com/office/word/2016/wordml/cid" xmlns="http://schemas.microsoft.com/office/tasks/2019/documenttasks" xmlns:cr="http://schemas.microsoft.com/office/comments/2020/reactions">
+<w:document xmlns:wpc="http://schemas.microsoft.com/office/word/2010/wordprocessingCanvas" xmlns:cx="http://schemas.microsoft.com/office/drawing/2014/chartex" xmlns:cx1="http://schemas.microsoft.com/office/drawing/2015/9/8/chartex" xmlns:cx2="http://schemas.microsoft.com/office/drawing/2015/10/21/chartex" xmlns:cx3="http://schemas.microsoft.com/office/drawing/2016/5/9/chartex" xmlns:cx4="http://schemas.microsoft.com/office/drawing/2016/5/10/chartex" xmlns:cx5="http://schemas.microsoft.com/office/drawing/2016/5/11/chartex" xmlns:cx6="http://schemas.microsoft.com/office/drawing/2016/5/12/chartex" xmlns:cx7="http://schemas.microsoft.com/office/drawing/2016/5/13/chartex" xmlns:cx8="http://schemas.microsoft.com/office/drawing/2016/5/14/chartex" xmlns:mc="http://schemas.openxmlformats.org/markup-compatibility/2006" xmlns:aink="http://schemas.microsoft.com/office/drawing/2016/ink" xmlns:am3d="http://schemas.microsoft.com/office/drawing/2017/model3d" xmlns:o="urn:schemas-microsoft-com:office:office" xmlns:oel="http://schemas.microsoft.com/office/2019/extlst" xmlns:r="http://schemas.openxmlformats.org/officeDocument/2006/relationships" xmlns:m="http://schemas.openxmlformats.org/officeDocument/2006/math" xmlns:v="urn:schemas-microsoft-com:vml" xmlns:wp14="http://schemas.microsoft.com/office/word/2010/wordprocessingDrawing" xmlns:wp="http://schemas.openxmlformats.org/drawingml/2006/wordprocessingDrawing" xmlns:w10="urn:schemas-microsoft-com:office:word" xmlns:w="http://schemas.openxmlformats.org/wordprocessingml/2006/main" xmlns:w14="http://schemas.microsoft.com/office/word/2010/wordml" xmlns:w15="http://schemas.microsoft.com/office/word/2012/wordml" xmlns:w16cex="http://schemas.microsoft.com/office/word/2018/wordml/cex" xmlns:w16cid="http://schemas.microsoft.com/office/word/2016/wordml/cid" xmlns:w16="http://schemas.microsoft.com/office/word/2018/wordml" xmlns:w16du="http://schemas.microsoft.com/office/word/2023/wordml/word16du" xmlns:w16sdtdh="http://schemas.microsoft.com/office/word/2020/wordml/sdtdatahash" xmlns:w16sdtfl="http://schemas.microsoft.com/office/word/2024/wordml/sdtformatlock" xmlns:w16se="http://schemas.microsoft.com/office/word/2015/wordml/symex" xmlns:wpg="http://schemas.microsoft.com/office/word/2010/wordprocessingGroup" xmlns:wpi="http://schemas.microsoft.com/office/word/2010/wordprocessingInk" xmlns:wne="http://schemas.microsoft.com/office/word/2006/wordml" xmlns:wps="http://schemas.microsoft.com/office/word/2010/wordprocessingShape" mc:Ignorable="w14 w15 w16se w16cid w16 w16cex w16sdtdh w16sdtfl w16du wp14">
   <w:body>
     <w:p>
-      <w:pPr>
-        <w:rPr/>
-      </w:pPr>
-      <w:r>
-        <w:rPr>
-          <w:rtl w:val="0"/>
-        </w:rPr>
-        <w:t xml:space="preserve">AllTeams Technical</w:t>
-      </w:r>
-    </w:p>
-    <w:p>
-      <w:pPr>
-        <w:rPr/>
-      </w:pPr>
-      <w:r>
-        <w:rPr>
-          <w:rtl w:val="0"/>
-        </w:rPr>
-      </w:r>
-    </w:p>
-    <w:p>
-      <w:pPr>
-        <w:rPr/>
-      </w:pPr>
-      <w:r>
-        <w:rPr>
-          <w:rtl w:val="0"/>
-        </w:rPr>
-      </w:r>
-    </w:p>
-    <w:p>
-      <w:pPr>
-        <w:rPr/>
-      </w:pPr>
-      <w:r>
-        <w:rPr>
-          <w:rtl w:val="0"/>
-        </w:rPr>
-      </w:r>
-    </w:p>
-    <w:p>
-      <w:pPr>
-        <w:pStyle w:val="Title"/>
-        <w:spacing w:after="240" w:lineRule="auto"/>
-        <w:rPr/>
-      </w:pPr>
-      <w:bookmarkStart w:colFirst="0" w:colLast="0" w:name="_na9edvy4tee3" w:id="0"/>
+      <w:r>
+        <w:rPr>
+          <w:lang w:val="de-DE"/>
+        </w:rPr>
+        <w:t>Random</w:t>
+      </w:r>
+      <w:r>
+        <w:t xml:space="preserve"> Technical</w:t>
+      </w:r>
+    </w:p>
+    <w:p/>
+    <w:p/>
+    <w:p/>
+    <w:p>
+      <w:pPr>
+        <w:pStyle w:val="a3"/>
+        <w:spacing w:after="240"/>
+      </w:pPr>
+      <w:bookmarkStart w:id="0" w:name="_na9edvy4tee3" w:colFirst="0" w:colLast="0"/>
       <w:bookmarkEnd w:id="0"/>
       <w:r>
-        <w:rPr>
-          <w:rtl w:val="0"/>
-        </w:rPr>
-        <w:t xml:space="preserve">⚡️🔋 Boost και Φρενάρισμα: Αποκωδικοποιώντας το KERS στη Σύγχρονη F1 🚀🛑</w:t>
-      </w:r>
-    </w:p>
-    <w:p>
-      <w:pPr>
-        <w:spacing w:after="240" w:lineRule="auto"/>
-        <w:rPr/>
-      </w:pPr>
-      <w:r>
-        <w:rPr>
-          <w:rtl w:val="0"/>
-        </w:rPr>
-      </w:r>
-    </w:p>
-    <w:p>
-      <w:pPr>
-        <w:rPr>
-          <w:b w:val="1"/>
+        <w:t>⚡️🔋 Boost και Φρενάρισμα: Αποκωδικοποιώντας το KERS στη Σύγχρονη F1 🚀🛑</w:t>
+      </w:r>
+    </w:p>
+    <w:p>
+      <w:pPr>
+        <w:spacing w:after="240"/>
+      </w:pPr>
+    </w:p>
+    <w:p>
+      <w:pPr>
+        <w:rPr>
+          <w:b/>
           <w:sz w:val="34"/>
           <w:szCs w:val="34"/>
         </w:rPr>
       </w:pPr>
       <w:r>
-        <w:pict>
-          <v:rect style="width:0.0pt;height:1.5pt" o:hr="t" o:hrstd="t" o:hralign="center" fillcolor="#A0A0A0" stroked="f"/>
+        <w:rPr>
+          <w:noProof/>
+        </w:rPr>
+        <w:pict w14:anchorId="4217C2B0">
+          <v:rect id="_x0000_i1032" alt="" style="width:415.3pt;height:.05pt;mso-width-percent:0;mso-height-percent:0;mso-width-percent:0;mso-height-percent:0" o:hralign="center" o:hrstd="t" o:hr="t" fillcolor="#a0a0a0" stroked="f"/>
         </w:pict>
       </w:r>
-      <w:r>
-        <w:rPr>
-          <w:rtl w:val="0"/>
-        </w:rPr>
-      </w:r>
-    </w:p>
-    <w:p>
-      <w:pPr>
-        <w:spacing w:after="240" w:before="240" w:lineRule="auto"/>
-        <w:rPr/>
-      </w:pPr>
-      <w:r>
-        <w:rPr>
-          <w:rtl w:val="0"/>
-        </w:rPr>
-        <w:t xml:space="preserve">Το Kinetic Energy Recovery System (KERS) έκανε το ντεμπούτο του στη Formula 1 το 2009, παρέχοντας μέχρι και 60 kW (≈80 hp) προσωρινής ώθησης 🚀💥. Μετά μια παύση το 2010, επανήλθε το 2011 και, από το 2014, εξελίχθηκε στο ευρύτερο Hybrid Energy Recovery System (ERS) που συνδυάζει MGU-K και MGU-H, με την απόδοση της κινητικής ανάκτησης να διπλασιάζεται σε 120 kW (≈161 hp) ⚡️🔋. Σήμερα, αυτό το υβριδικό σύστημα δεν λειτουργεί μόνο ως “boost” αλλά πρωτίστως ως εργαλείο μείωσης κατανάλωσης (110 kg καυσίμου ανά αγώνα έναντι 135 l στα V8) ⛽️📉, ενώ η τεχνολογία βελτιώνεται συνεχώς με έμφαση στις βιώσιμες λύσεις προς το 2026 🔮🌱.</w:t>
-      </w:r>
-    </w:p>
-    <w:p>
-      <w:pPr>
-        <w:rPr/>
-      </w:pPr>
-      <w:r>
-        <w:pict>
-          <v:rect style="width:0.0pt;height:1.5pt" o:hr="t" o:hrstd="t" o:hralign="center" fillcolor="#A0A0A0" stroked="f"/>
+    </w:p>
+    <w:p>
+      <w:pPr>
+        <w:spacing w:before="240" w:after="240"/>
+      </w:pPr>
+      <w:r>
+        <w:t>Το Kinetic Energy Recovery System (KERS) έκανε το ντεμπούτο του στη Formula 1 το 2009, παρέχοντας μέχρι και 60 kW (≈80 hp) προσωρινής ώθησης 🚀💥. Μετά μια παύση το 2010, επανήλθε το 2011 και, από το 2014, εξελίχθηκε στο ευρύτερο Hybrid Energy Recovery System (ERS) που συνδυάζει MGU-K και MGU-H, με την απόδοση της κινητικής ανάκτησης να διπλασιάζεται σε 120 kW (≈161 hp) ⚡️🔋. Σήμερα, αυτό το υβριδικό σύστημα δεν λειτουργεί μόνο ως “boost” αλλά πρωτίστως ως εργαλείο μείωσης κατανάλωσης (110 kg καυσίμου ανά αγώνα έναντι 135 l στα V8) ⛽️📉, ενώ η τεχνολογία βελτιώνεται συνεχώς με έμφαση στις βιώσιμες λύσεις προς το 2026 🔮🌱.</w:t>
+      </w:r>
+    </w:p>
+    <w:p>
+      <w:r>
+        <w:rPr>
+          <w:noProof/>
+        </w:rPr>
+        <w:pict w14:anchorId="769D9CAB">
+          <v:rect id="_x0000_i1031" alt="" style="width:415.3pt;height:.05pt;mso-width-percent:0;mso-height-percent:0;mso-width-percent:0;mso-height-percent:0" o:hralign="center" o:hrstd="t" o:hr="t" fillcolor="#a0a0a0" stroked="f"/>
         </w:pict>
       </w:r>
-      <w:r>
-        <w:rPr>
-          <w:rtl w:val="0"/>
-        </w:rPr>
-      </w:r>
-    </w:p>
-    <w:p>
-      <w:pPr>
-        <w:pStyle w:val="Heading2"/>
+    </w:p>
+    <w:p>
+      <w:pPr>
+        <w:pStyle w:val="2"/>
         <w:keepNext w:val="0"/>
         <w:keepLines w:val="0"/>
-        <w:spacing w:after="80" w:lineRule="auto"/>
-        <w:rPr>
-          <w:b w:val="1"/>
+        <w:spacing w:after="80"/>
+        <w:rPr>
+          <w:b/>
           <w:sz w:val="34"/>
           <w:szCs w:val="34"/>
         </w:rPr>
       </w:pPr>
-      <w:bookmarkStart w:colFirst="0" w:colLast="0" w:name="_srrqvusbq6q7" w:id="1"/>
+      <w:bookmarkStart w:id="1" w:name="_srrqvusbq6q7" w:colFirst="0" w:colLast="0"/>
       <w:bookmarkEnd w:id="1"/>
       <w:r>
         <w:rPr>
-          <w:b w:val="1"/>
+          <w:b/>
           <w:sz w:val="34"/>
           <w:szCs w:val="34"/>
-          <w:rtl w:val="0"/>
-        </w:rPr>
-        <w:t xml:space="preserve">⚙️ Τι είναι το KERS;</w:t>
-      </w:r>
-    </w:p>
-    <w:p>
-      <w:pPr>
-        <w:spacing w:after="240" w:before="240" w:lineRule="auto"/>
-        <w:rPr/>
-      </w:pPr>
-      <w:r>
-        <w:rPr>
-          <w:rtl w:val="0"/>
-        </w:rPr>
-        <w:t xml:space="preserve">Το KERS (Kinetic Energy Recovery System) είναι το σύστημα ανάκτησης κινητικής ενέργειας που εισήγαγε η FIA στη F1 το 2009, με στόχο την αξιοποίηση της ενέργειας του φρεναρίσματος για επιπλέον ώθηση ή οικονομία καυσίμου. Λειτουργεί με έναν ηλεκτροκινητήρα–γεννήτρια (MGU-K) συνδεδεμένο στον άξονα μετάδοσης: κατά το φρενάρισμα μετατρέπει κινητική ενέργεια σε ηλεκτρική, που αποθηκεύεται σε μπαταρία ή φλάι-ουιλ (μηχανική αποθήκευση) για να «επιστραφεί» όταν ο οδηγός πατήσει το κουμπί boost στο τιμόνι.</w:t>
+        </w:rPr>
+        <w:t>⚙️ Τι είναι το KERS;</w:t>
+      </w:r>
+    </w:p>
+    <w:p>
+      <w:pPr>
+        <w:spacing w:before="240" w:after="240"/>
+      </w:pPr>
+      <w:r>
+        <w:t>Το KERS (Kinetic Energy Recovery System) είναι το σύστημα ανάκτησης κινητικής ενέργειας που εισήγαγε η FIA στη F1 το 2009, με στόχο την αξιοποίηση της ενέργειας του φρεναρίσματος για επιπλέον ώθηση ή οικονομία καυσίμου. Λειτουργεί με έναν ηλεκτροκινητήρα–γεννήτρια (MGU-K) συνδεδεμένο στον άξονα μετάδοσης: κατά το φρενάρισμα μετατρέπει κινητική ενέργεια σε ηλεκτρική, που αποθηκεύεται σε μπαταρία ή φλάι-ουιλ (μηχανική αποθήκευση) για να «επιστραφεί» όταν ο οδηγός πατήσει το κουμπί boost στο τιμόνι.</w:t>
       </w:r>
     </w:p>
     <w:p>
@@ -157,22 +104,19 @@
           <w:ilvl w:val="0"/>
           <w:numId w:val="1"/>
         </w:numPr>
-        <w:spacing w:after="0" w:afterAutospacing="0" w:before="240" w:lineRule="auto"/>
-        <w:ind w:left="720" w:hanging="360"/>
-      </w:pPr>
-      <w:r>
-        <w:rPr>
-          <w:b w:val="1"/>
-          <w:rtl w:val="0"/>
-        </w:rPr>
-        <w:t xml:space="preserve">400 kJ ανά γύρο</w:t>
-      </w:r>
-      <w:r>
-        <w:rPr>
-          <w:rtl w:val="0"/>
-        </w:rPr>
+        <w:spacing w:before="240"/>
+      </w:pPr>
+      <w:r>
+        <w:rPr>
+          <w:b/>
+        </w:rPr>
+        <w:t>400 kJ ανά γύρο</w:t>
+      </w:r>
+      <w:r>
         <w:t xml:space="preserve"> 🔋: Μέγιστο όριο αποθήκευσης, με 60 kW (≈80 hp) ισχύ απελευθέρωσης για ~6,7 sec, δηλαδή ~0,2–0,3 sec το πλεονέκτημα ανά γύρο 🚗💨.</w:t>
-        <w:br w:type="textWrapping"/>
+      </w:r>
+      <w:r>
+        <w:br/>
       </w:r>
     </w:p>
     <w:p>
@@ -181,22 +125,18 @@
           <w:ilvl w:val="0"/>
           <w:numId w:val="1"/>
         </w:numPr>
-        <w:spacing w:after="0" w:afterAutospacing="0" w:before="0" w:beforeAutospacing="0" w:lineRule="auto"/>
-        <w:ind w:left="720" w:hanging="360"/>
-      </w:pPr>
-      <w:r>
-        <w:rPr>
-          <w:b w:val="1"/>
-          <w:rtl w:val="0"/>
-        </w:rPr>
-        <w:t xml:space="preserve">Δύο τύποι αποθήκευσης</w:t>
-      </w:r>
-      <w:r>
-        <w:rPr>
-          <w:rtl w:val="0"/>
-        </w:rPr>
-        <w:t xml:space="preserve">:</w:t>
-        <w:br w:type="textWrapping"/>
+      </w:pPr>
+      <w:r>
+        <w:rPr>
+          <w:b/>
+        </w:rPr>
+        <w:t>Δύο τύποι αποθήκευσης</w:t>
+      </w:r>
+      <w:r>
+        <w:t>:</w:t>
+      </w:r>
+      <w:r>
+        <w:br/>
       </w:r>
     </w:p>
     <w:p>
@@ -205,15 +145,12 @@
           <w:ilvl w:val="1"/>
           <w:numId w:val="1"/>
         </w:numPr>
-        <w:spacing w:after="0" w:afterAutospacing="0" w:before="0" w:beforeAutospacing="0" w:lineRule="auto"/>
-        <w:ind w:left="1440" w:hanging="360"/>
-      </w:pPr>
-      <w:r>
-        <w:rPr>
-          <w:rtl w:val="0"/>
-        </w:rPr>
-        <w:t xml:space="preserve">Ηλεκτρική – λιθίου-ιονική μπαταρία, ~20–25 kg.</w:t>
-        <w:br w:type="textWrapping"/>
+      </w:pPr>
+      <w:r>
+        <w:t>Ηλεκτρική – λιθίου-ιονική μπαταρία, ~20–25 kg.</w:t>
+      </w:r>
+      <w:r>
+        <w:br/>
       </w:r>
     </w:p>
     <w:p>
@@ -222,15 +159,12 @@
           <w:ilvl w:val="1"/>
           <w:numId w:val="1"/>
         </w:numPr>
-        <w:spacing w:after="0" w:afterAutospacing="0" w:before="0" w:beforeAutospacing="0" w:lineRule="auto"/>
-        <w:ind w:left="1440" w:hanging="360"/>
-      </w:pPr>
-      <w:r>
-        <w:rPr>
-          <w:rtl w:val="0"/>
-        </w:rPr>
-        <w:t xml:space="preserve">Μηχανική – flywheel 240 mm, 5 kg, έως 64.500 rpm (Flybrid ~24 kg).</w:t>
-        <w:br w:type="textWrapping"/>
+      </w:pPr>
+      <w:r>
+        <w:t>Μηχανική – flywheel 240 mm, 5 kg, έως 64.500 rpm (Flybrid ~24 kg).</w:t>
+      </w:r>
+      <w:r>
+        <w:br/>
       </w:r>
     </w:p>
     <w:p>
@@ -239,22 +173,19 @@
           <w:ilvl w:val="0"/>
           <w:numId w:val="1"/>
         </w:numPr>
-        <w:spacing w:after="0" w:afterAutospacing="0" w:before="0" w:beforeAutospacing="0" w:lineRule="auto"/>
-        <w:ind w:left="720" w:hanging="360"/>
-      </w:pPr>
-      <w:r>
-        <w:rPr>
-          <w:b w:val="1"/>
-          <w:rtl w:val="0"/>
-        </w:rPr>
-        <w:t xml:space="preserve">Αποδοτικότητα round-trip &gt;70%</w:t>
-      </w:r>
-      <w:r>
-        <w:rPr>
-          <w:rtl w:val="0"/>
-        </w:rPr>
-        <w:t xml:space="preserve">: χάρη σε εξελιγμένα συστήματα ψύξης και διαχείρισης ισχύος, μεμονωμένες απώλειες μειώνονται σημαντικά.</w:t>
-        <w:br w:type="textWrapping"/>
+      </w:pPr>
+      <w:r>
+        <w:rPr>
+          <w:b/>
+        </w:rPr>
+        <w:lastRenderedPageBreak/>
+        <w:t>Αποδοτικότητα round-trip &gt;70%</w:t>
+      </w:r>
+      <w:r>
+        <w:t>: χάρη σε εξελιγμένα συστήματα ψύξης και διαχείρισης ισχύος, μεμονωμένες απώλειες μειώνονται σημαντικά.</w:t>
+      </w:r>
+      <w:r>
+        <w:br/>
       </w:r>
     </w:p>
     <w:p>
@@ -263,48 +194,44 @@
           <w:ilvl w:val="0"/>
           <w:numId w:val="1"/>
         </w:numPr>
-        <w:spacing w:after="240" w:before="0" w:beforeAutospacing="0" w:lineRule="auto"/>
-        <w:ind w:left="720" w:hanging="360"/>
-      </w:pPr>
-      <w:r>
-        <w:rPr>
-          <w:b w:val="1"/>
-          <w:rtl w:val="0"/>
-        </w:rPr>
-        <w:t xml:space="preserve">Πλήρης επαναφόρτιση</w:t>
-      </w:r>
-      <w:r>
-        <w:rPr>
-          <w:rtl w:val="0"/>
-        </w:rPr>
+        <w:spacing w:after="240"/>
+      </w:pPr>
+      <w:r>
+        <w:rPr>
+          <w:b/>
+        </w:rPr>
+        <w:t>Πλήρης επαναφόρτιση</w:t>
+      </w:r>
+      <w:r>
         <w:t xml:space="preserve"> κάθε γύρο – μόλις ο οδηγός φρενάρει, το σύστημα γεμίζει ξανά στο 100% των 400 kJ, έτοιμο για νέο boost 🔘🏁.</w:t>
-        <w:br w:type="textWrapping"/>
-      </w:r>
-    </w:p>
-    <w:p>
-      <w:pPr>
-        <w:pStyle w:val="Heading3"/>
+      </w:r>
+      <w:r>
+        <w:br/>
+      </w:r>
+    </w:p>
+    <w:p>
+      <w:pPr>
+        <w:pStyle w:val="3"/>
         <w:keepNext w:val="0"/>
         <w:keepLines w:val="0"/>
-        <w:spacing w:before="280" w:lineRule="auto"/>
-        <w:rPr>
-          <w:b w:val="1"/>
+        <w:spacing w:before="280"/>
+        <w:rPr>
+          <w:b/>
           <w:color w:val="000000"/>
           <w:sz w:val="26"/>
           <w:szCs w:val="26"/>
         </w:rPr>
       </w:pPr>
-      <w:bookmarkStart w:colFirst="0" w:colLast="0" w:name="_yih582kjvyrv" w:id="2"/>
+      <w:bookmarkStart w:id="2" w:name="_yih582kjvyrv" w:colFirst="0" w:colLast="0"/>
       <w:bookmarkEnd w:id="2"/>
       <w:r>
         <w:rPr>
-          <w:b w:val="1"/>
+          <w:b/>
           <w:color w:val="000000"/>
           <w:sz w:val="26"/>
           <w:szCs w:val="26"/>
-          <w:rtl w:val="0"/>
-        </w:rPr>
-        <w:t xml:space="preserve">Οι προκλήσεις</w:t>
+        </w:rPr>
+        <w:t>Οι προκλήσεις</w:t>
       </w:r>
     </w:p>
     <w:p>
@@ -313,22 +240,19 @@
           <w:ilvl w:val="0"/>
           <w:numId w:val="8"/>
         </w:numPr>
-        <w:spacing w:after="0" w:afterAutospacing="0" w:before="240" w:lineRule="auto"/>
-        <w:ind w:left="720" w:hanging="360"/>
-      </w:pPr>
-      <w:r>
-        <w:rPr>
-          <w:b w:val="1"/>
-          <w:rtl w:val="0"/>
-        </w:rPr>
-        <w:t xml:space="preserve">Βάρος &amp; Συσκευασία</w:t>
-      </w:r>
-      <w:r>
-        <w:rPr>
-          <w:rtl w:val="0"/>
-        </w:rPr>
-        <w:t xml:space="preserve">: +20–25 kg στο πίσω μέρος, επηρεάζει κέντρο βάρους &amp; ανάσυρση.</w:t>
-        <w:br w:type="textWrapping"/>
+        <w:spacing w:before="240"/>
+      </w:pPr>
+      <w:r>
+        <w:rPr>
+          <w:b/>
+        </w:rPr>
+        <w:t>Βάρος &amp; Συσκευασία</w:t>
+      </w:r>
+      <w:r>
+        <w:t>: +20–25 kg στο πίσω μέρος, επηρεάζει κέντρο βάρους &amp; ανάσυρση.</w:t>
+      </w:r>
+      <w:r>
+        <w:br/>
       </w:r>
     </w:p>
     <w:p>
@@ -337,22 +261,18 @@
           <w:ilvl w:val="0"/>
           <w:numId w:val="8"/>
         </w:numPr>
-        <w:spacing w:after="0" w:afterAutospacing="0" w:before="0" w:beforeAutospacing="0" w:lineRule="auto"/>
-        <w:ind w:left="720" w:hanging="360"/>
-      </w:pPr>
-      <w:r>
-        <w:rPr>
-          <w:b w:val="1"/>
-          <w:rtl w:val="0"/>
-        </w:rPr>
-        <w:t xml:space="preserve">Αξιοπιστία</w:t>
-      </w:r>
-      <w:r>
-        <w:rPr>
-          <w:rtl w:val="0"/>
-        </w:rPr>
-        <w:t xml:space="preserve">: τάσεις 500–1.000 V, απαιτούν άριστη μόνωση για αποφυγή ηλεκτροσόκ ή πυρκαγιάς.</w:t>
-        <w:br w:type="textWrapping"/>
+      </w:pPr>
+      <w:r>
+        <w:rPr>
+          <w:b/>
+        </w:rPr>
+        <w:t>Αξιοπιστία</w:t>
+      </w:r>
+      <w:r>
+        <w:t>: τάσεις 500–1.000 V, απαιτούν άριστη μόνωση για αποφυγή ηλεκτροσόκ ή πυρκαγιάς.</w:t>
+      </w:r>
+      <w:r>
+        <w:br/>
       </w:r>
     </w:p>
     <w:p>
@@ -361,87 +281,77 @@
           <w:ilvl w:val="0"/>
           <w:numId w:val="8"/>
         </w:numPr>
-        <w:spacing w:after="240" w:before="0" w:beforeAutospacing="0" w:lineRule="auto"/>
-        <w:ind w:left="720" w:hanging="360"/>
-      </w:pPr>
-      <w:r>
-        <w:rPr>
-          <w:b w:val="1"/>
-          <w:rtl w:val="0"/>
-        </w:rPr>
-        <w:t xml:space="preserve">Διαχείριση Θερμοκρασίας</w:t>
-      </w:r>
-      <w:r>
-        <w:rPr>
-          <w:rtl w:val="0"/>
-        </w:rPr>
-        <w:t xml:space="preserve">: θερμότητα από φόρτιση/εκφόρτιση χρειάζεται εξελιγμένη ψύξη για σταθερή απόδοση.</w:t>
-        <w:br w:type="textWrapping"/>
-      </w:r>
-    </w:p>
-    <w:p>
-      <w:pPr>
-        <w:rPr/>
-      </w:pPr>
-      <w:r>
-        <w:pict>
-          <v:rect style="width:0.0pt;height:1.5pt" o:hr="t" o:hrstd="t" o:hralign="center" fillcolor="#A0A0A0" stroked="f"/>
+        <w:spacing w:after="240"/>
+      </w:pPr>
+      <w:r>
+        <w:rPr>
+          <w:b/>
+        </w:rPr>
+        <w:t>Διαχείριση Θερμοκρασίας</w:t>
+      </w:r>
+      <w:r>
+        <w:t>: θερμότητα από φόρτιση/εκφόρτιση χρειάζεται εξελιγμένη ψύξη για σταθερή απόδοση.</w:t>
+      </w:r>
+      <w:r>
+        <w:br/>
+      </w:r>
+    </w:p>
+    <w:p>
+      <w:r>
+        <w:rPr>
+          <w:noProof/>
+        </w:rPr>
+        <w:pict w14:anchorId="1C81353A">
+          <v:rect id="_x0000_i1030" alt="" style="width:415.3pt;height:.05pt;mso-width-percent:0;mso-height-percent:0;mso-width-percent:0;mso-height-percent:0" o:hralign="center" o:hrstd="t" o:hr="t" fillcolor="#a0a0a0" stroked="f"/>
         </w:pict>
       </w:r>
-      <w:r>
-        <w:rPr>
-          <w:rtl w:val="0"/>
-        </w:rPr>
-      </w:r>
-    </w:p>
-    <w:p>
-      <w:pPr>
-        <w:pStyle w:val="Heading2"/>
+    </w:p>
+    <w:p>
+      <w:pPr>
+        <w:pStyle w:val="2"/>
         <w:keepNext w:val="0"/>
         <w:keepLines w:val="0"/>
-        <w:spacing w:after="80" w:lineRule="auto"/>
-        <w:rPr>
-          <w:b w:val="1"/>
+        <w:spacing w:after="80"/>
+        <w:rPr>
+          <w:b/>
           <w:sz w:val="34"/>
           <w:szCs w:val="34"/>
         </w:rPr>
       </w:pPr>
-      <w:bookmarkStart w:colFirst="0" w:colLast="0" w:name="_6pqgyjj6va03" w:id="3"/>
+      <w:bookmarkStart w:id="3" w:name="_6pqgyjj6va03" w:colFirst="0" w:colLast="0"/>
       <w:bookmarkEnd w:id="3"/>
       <w:r>
         <w:rPr>
-          <w:b w:val="1"/>
+          <w:b/>
           <w:sz w:val="34"/>
           <w:szCs w:val="34"/>
-          <w:rtl w:val="0"/>
-        </w:rPr>
-        <w:t xml:space="preserve">🔄 Εξέλιξη του KERS σε ERS</w:t>
-      </w:r>
-    </w:p>
-    <w:p>
-      <w:pPr>
-        <w:pStyle w:val="Heading3"/>
+        </w:rPr>
+        <w:t>🔄 Εξέλιξη του KERS σε ERS</w:t>
+      </w:r>
+    </w:p>
+    <w:p>
+      <w:pPr>
+        <w:pStyle w:val="3"/>
         <w:keepNext w:val="0"/>
         <w:keepLines w:val="0"/>
-        <w:spacing w:before="280" w:lineRule="auto"/>
-        <w:rPr>
-          <w:b w:val="1"/>
+        <w:spacing w:before="280"/>
+        <w:rPr>
+          <w:b/>
           <w:color w:val="000000"/>
           <w:sz w:val="26"/>
           <w:szCs w:val="26"/>
         </w:rPr>
       </w:pPr>
-      <w:bookmarkStart w:colFirst="0" w:colLast="0" w:name="_giar653qgfvn" w:id="4"/>
+      <w:bookmarkStart w:id="4" w:name="_giar653qgfvn" w:colFirst="0" w:colLast="0"/>
       <w:bookmarkEnd w:id="4"/>
       <w:r>
         <w:rPr>
-          <w:b w:val="1"/>
+          <w:b/>
           <w:color w:val="000000"/>
           <w:sz w:val="26"/>
           <w:szCs w:val="26"/>
-          <w:rtl w:val="0"/>
-        </w:rPr>
-        <w:t xml:space="preserve">2009–2011: Πρώτα βήματα</w:t>
+        </w:rPr>
+        <w:t>2009–2011: Πρώτα βήματα</w:t>
       </w:r>
     </w:p>
     <w:p>
@@ -450,15 +360,13 @@
           <w:ilvl w:val="0"/>
           <w:numId w:val="2"/>
         </w:numPr>
-        <w:spacing w:after="0" w:afterAutospacing="0" w:before="240" w:lineRule="auto"/>
-        <w:ind w:left="720" w:hanging="360"/>
-      </w:pPr>
-      <w:r>
-        <w:rPr>
-          <w:rtl w:val="0"/>
-        </w:rPr>
-        <w:t xml:space="preserve">Μόνο Ferrari, Renault, BMW, McLaren έτρεξαν το 2009· Renault &amp; BMW αποσύρθηκαν λόγω βάρους/πολυπλοκότητας.</w:t>
-        <w:br w:type="textWrapping"/>
+        <w:spacing w:before="240"/>
+      </w:pPr>
+      <w:r>
+        <w:t>Μόνο Ferrari, Renault, BMW, McLaren έτρεξαν το 2009· Renault &amp; BMW αποσύρθηκαν λόγω βάρους/πολυπλοκότητας.</w:t>
+      </w:r>
+      <w:r>
+        <w:br/>
       </w:r>
     </w:p>
     <w:p>
@@ -467,41 +375,38 @@
           <w:ilvl w:val="0"/>
           <w:numId w:val="2"/>
         </w:numPr>
-        <w:spacing w:after="240" w:before="0" w:beforeAutospacing="0" w:lineRule="auto"/>
-        <w:ind w:left="720" w:hanging="360"/>
-      </w:pPr>
-      <w:r>
-        <w:rPr>
-          <w:rtl w:val="0"/>
-        </w:rPr>
-        <w:t xml:space="preserve">Το 2010 απουσίαζε, αλλά οι αλλαγές στο ελάχιστο βάρος το 2011 επέτρεψαν την επιστροφή του KERS προαιρετικά.</w:t>
-        <w:br w:type="textWrapping"/>
-      </w:r>
-    </w:p>
-    <w:p>
-      <w:pPr>
-        <w:pStyle w:val="Heading3"/>
+        <w:spacing w:after="240"/>
+      </w:pPr>
+      <w:r>
+        <w:t>Το 2010 απουσίαζε, αλλά οι αλλαγές στο ελάχιστο βάρος το 2011 επέτρεψαν την επιστροφή του KERS προαιρετικά.</w:t>
+      </w:r>
+      <w:r>
+        <w:br/>
+      </w:r>
+    </w:p>
+    <w:p>
+      <w:pPr>
+        <w:pStyle w:val="3"/>
         <w:keepNext w:val="0"/>
         <w:keepLines w:val="0"/>
-        <w:spacing w:before="280" w:lineRule="auto"/>
-        <w:rPr>
-          <w:b w:val="1"/>
+        <w:spacing w:before="280"/>
+        <w:rPr>
+          <w:b/>
           <w:color w:val="000000"/>
           <w:sz w:val="26"/>
           <w:szCs w:val="26"/>
         </w:rPr>
       </w:pPr>
-      <w:bookmarkStart w:colFirst="0" w:colLast="0" w:name="_opqb0s7npvpr" w:id="5"/>
+      <w:bookmarkStart w:id="5" w:name="_opqb0s7npvpr" w:colFirst="0" w:colLast="0"/>
       <w:bookmarkEnd w:id="5"/>
       <w:r>
         <w:rPr>
-          <w:b w:val="1"/>
+          <w:b/>
           <w:color w:val="000000"/>
           <w:sz w:val="26"/>
           <w:szCs w:val="26"/>
-          <w:rtl w:val="0"/>
-        </w:rPr>
-        <w:t xml:space="preserve">Από το 2014: Ολικό restart σε ERS</w:t>
+        </w:rPr>
+        <w:t>Από το 2014: Ολικό restart σε ERS</w:t>
       </w:r>
     </w:p>
     <w:p>
@@ -510,28 +415,22 @@
           <w:ilvl w:val="0"/>
           <w:numId w:val="4"/>
         </w:numPr>
-        <w:spacing w:after="0" w:afterAutospacing="0" w:before="240" w:lineRule="auto"/>
-        <w:ind w:left="720" w:hanging="360"/>
-      </w:pPr>
-      <w:r>
-        <w:rPr>
-          <w:rtl w:val="0"/>
-        </w:rPr>
+        <w:spacing w:before="240"/>
+      </w:pPr>
+      <w:r>
         <w:t xml:space="preserve">Εισαγωγή </w:t>
       </w:r>
       <w:r>
         <w:rPr>
-          <w:b w:val="1"/>
-          <w:rtl w:val="0"/>
-        </w:rPr>
-        <w:t xml:space="preserve">MGU-H</w:t>
-      </w:r>
-      <w:r>
-        <w:rPr>
-          <w:rtl w:val="0"/>
-        </w:rPr>
-        <w:t xml:space="preserve">: ανακτά θερμική ενέργεια από τα καυσαέρια, με απεριόριστη «τροφοδοσία» ενέργειας, βελτιώνοντας το turbo-lag.</w:t>
-        <w:br w:type="textWrapping"/>
+          <w:b/>
+        </w:rPr>
+        <w:t>MGU-H</w:t>
+      </w:r>
+      <w:r>
+        <w:t>: ανακτά θερμική ενέργεια από τα καυσαέρια, με απεριόριστη «τροφοδοσία» ενέργειας, βελτιώνοντας το turbo-lag.</w:t>
+      </w:r>
+      <w:r>
+        <w:br/>
       </w:r>
     </w:p>
     <w:p>
@@ -540,22 +439,18 @@
           <w:ilvl w:val="0"/>
           <w:numId w:val="4"/>
         </w:numPr>
-        <w:spacing w:after="0" w:afterAutospacing="0" w:before="0" w:beforeAutospacing="0" w:lineRule="auto"/>
-        <w:ind w:left="720" w:hanging="360"/>
-      </w:pPr>
-      <w:r>
-        <w:rPr>
-          <w:b w:val="1"/>
-          <w:rtl w:val="0"/>
-        </w:rPr>
-        <w:t xml:space="preserve">MGU-K</w:t>
-      </w:r>
-      <w:r>
-        <w:rPr>
-          <w:rtl w:val="0"/>
-        </w:rPr>
+      </w:pPr>
+      <w:r>
+        <w:rPr>
+          <w:b/>
+        </w:rPr>
+        <w:t>MGU-K</w:t>
+      </w:r>
+      <w:r>
         <w:t xml:space="preserve"> πλέον ανακτά 2 MJ/γύρο και μπορεί να απελευθερώσει έως 4 MJ.</w:t>
-        <w:br w:type="textWrapping"/>
+      </w:r>
+      <w:r>
+        <w:br/>
       </w:r>
     </w:p>
     <w:p>
@@ -564,80 +459,70 @@
           <w:ilvl w:val="0"/>
           <w:numId w:val="4"/>
         </w:numPr>
-        <w:spacing w:after="240" w:before="0" w:beforeAutospacing="0" w:lineRule="auto"/>
-        <w:ind w:left="720" w:hanging="360"/>
-      </w:pPr>
-      <w:r>
-        <w:rPr>
-          <w:rtl w:val="0"/>
-        </w:rPr>
+        <w:spacing w:after="240"/>
+      </w:pPr>
+      <w:r>
         <w:t xml:space="preserve">Συνδυασμός MGU-H + MGU-K + μπαταρία + Control Electronics δημιουργεί ένα ισχυρό, πλήρως διαχειριζόμενο υβριδικό σύστημα με </w:t>
       </w:r>
       <w:r>
         <w:rPr>
-          <w:b w:val="1"/>
-          <w:rtl w:val="0"/>
-        </w:rPr>
-        <w:t xml:space="preserve">120 kW</w:t>
-      </w:r>
-      <w:r>
-        <w:rPr>
-          <w:rFonts w:ascii="Arial Unicode MS" w:cs="Arial Unicode MS" w:eastAsia="Arial Unicode MS" w:hAnsi="Arial Unicode MS"/>
-          <w:rtl w:val="0"/>
+          <w:b/>
+        </w:rPr>
+        <w:t>120 kW</w:t>
+      </w:r>
+      <w:r>
+        <w:rPr>
+          <w:rFonts w:ascii="Arial Unicode MS" w:eastAsia="Arial Unicode MS" w:hAnsi="Arial Unicode MS" w:cs="Arial Unicode MS"/>
         </w:rPr>
         <w:t xml:space="preserve"> κινητικής ανάκτησης (≈161 hp).</w:t>
-        <w:br w:type="textWrapping"/>
-      </w:r>
-    </w:p>
-    <w:p>
-      <w:pPr>
-        <w:rPr/>
-      </w:pPr>
-      <w:r>
-        <w:pict>
-          <v:rect style="width:0.0pt;height:1.5pt" o:hr="t" o:hrstd="t" o:hralign="center" fillcolor="#A0A0A0" stroked="f"/>
+      </w:r>
+      <w:r>
+        <w:rPr>
+          <w:rFonts w:ascii="Arial Unicode MS" w:eastAsia="Arial Unicode MS" w:hAnsi="Arial Unicode MS" w:cs="Arial Unicode MS"/>
+        </w:rPr>
+        <w:br/>
+      </w:r>
+    </w:p>
+    <w:p>
+      <w:r>
+        <w:rPr>
+          <w:noProof/>
+        </w:rPr>
+        <w:pict w14:anchorId="20B331F1">
+          <v:rect id="_x0000_i1029" alt="" style="width:415.3pt;height:.05pt;mso-width-percent:0;mso-height-percent:0;mso-width-percent:0;mso-height-percent:0" o:hralign="center" o:hrstd="t" o:hr="t" fillcolor="#a0a0a0" stroked="f"/>
         </w:pict>
       </w:r>
-      <w:r>
-        <w:rPr>
-          <w:rtl w:val="0"/>
-        </w:rPr>
-      </w:r>
-    </w:p>
-    <w:p>
-      <w:pPr>
-        <w:pStyle w:val="Heading2"/>
+    </w:p>
+    <w:p>
+      <w:pPr>
+        <w:pStyle w:val="2"/>
         <w:keepNext w:val="0"/>
         <w:keepLines w:val="0"/>
-        <w:spacing w:after="80" w:lineRule="auto"/>
-        <w:rPr>
-          <w:b w:val="1"/>
+        <w:spacing w:after="80"/>
+        <w:rPr>
+          <w:b/>
           <w:sz w:val="34"/>
           <w:szCs w:val="34"/>
         </w:rPr>
       </w:pPr>
-      <w:bookmarkStart w:colFirst="0" w:colLast="0" w:name="_kaa47l450vbt" w:id="6"/>
+      <w:bookmarkStart w:id="6" w:name="_kaa47l450vbt" w:colFirst="0" w:colLast="0"/>
       <w:bookmarkEnd w:id="6"/>
       <w:r>
         <w:rPr>
-          <w:b w:val="1"/>
+          <w:b/>
           <w:sz w:val="34"/>
           <w:szCs w:val="34"/>
-          <w:rtl w:val="0"/>
-        </w:rPr>
-        <w:t xml:space="preserve">🎛️ Control Electronics &amp; Διαχείριση Ενέργειας</w:t>
-      </w:r>
-    </w:p>
-    <w:p>
-      <w:pPr>
-        <w:spacing w:after="240" w:before="240" w:lineRule="auto"/>
-        <w:rPr/>
-      </w:pPr>
-      <w:r>
-        <w:rPr>
-          <w:rtl w:val="0"/>
-        </w:rPr>
-        <w:t xml:space="preserve">Το «εγκέφαλο» του ERS αναλαμβάνει η Control Electronics (CE):</w:t>
+        </w:rPr>
+        <w:lastRenderedPageBreak/>
+        <w:t>🎛️ Control Electronics &amp; Διαχείριση Ενέργειας</w:t>
+      </w:r>
+    </w:p>
+    <w:p>
+      <w:pPr>
+        <w:spacing w:before="240" w:after="240"/>
+      </w:pPr>
+      <w:r>
+        <w:t>Το «εγκέφαλο» του ERS αναλαμβάνει η Control Electronics (CE):</w:t>
       </w:r>
     </w:p>
     <w:p>
@@ -646,22 +531,19 @@
           <w:ilvl w:val="0"/>
           <w:numId w:val="7"/>
         </w:numPr>
-        <w:spacing w:after="0" w:afterAutospacing="0" w:before="240" w:lineRule="auto"/>
-        <w:ind w:left="720" w:hanging="360"/>
-      </w:pPr>
-      <w:r>
-        <w:rPr>
-          <w:b w:val="1"/>
-          <w:rtl w:val="0"/>
-        </w:rPr>
-        <w:t xml:space="preserve">Τάση έως 1 000 V</w:t>
-      </w:r>
-      <w:r>
-        <w:rPr>
-          <w:rtl w:val="0"/>
-        </w:rPr>
-        <w:t xml:space="preserve">: ελέγχει και κατανέμει την ενέργεια ανάμεσα σε MGU-K, MGU-H και ES (Energy Store).</w:t>
-        <w:br w:type="textWrapping"/>
+        <w:spacing w:before="240"/>
+      </w:pPr>
+      <w:r>
+        <w:rPr>
+          <w:b/>
+        </w:rPr>
+        <w:t>Τάση έως 1 000 V</w:t>
+      </w:r>
+      <w:r>
+        <w:t>: ελέγχει και κατανέμει την ενέργεια ανάμεσα σε MGU-K, MGU-H και ES (Energy Store).</w:t>
+      </w:r>
+      <w:r>
+        <w:br/>
       </w:r>
     </w:p>
     <w:p>
@@ -670,22 +552,18 @@
           <w:ilvl w:val="0"/>
           <w:numId w:val="7"/>
         </w:numPr>
-        <w:spacing w:after="0" w:afterAutospacing="0" w:before="0" w:beforeAutospacing="0" w:lineRule="auto"/>
-        <w:ind w:left="720" w:hanging="360"/>
-      </w:pPr>
-      <w:r>
-        <w:rPr>
-          <w:b w:val="1"/>
-          <w:rtl w:val="0"/>
-        </w:rPr>
-        <w:t xml:space="preserve">Αλγόριθμοι στρατηγικής</w:t>
-      </w:r>
-      <w:r>
-        <w:rPr>
-          <w:rtl w:val="0"/>
-        </w:rPr>
-        <w:t xml:space="preserve">: “φιλοσοφία” ανάκτησης vs. απελευθέρωσης, βελτιστοποιεί χρήση ανά συνθήκη πίστας (αμυντική vs. επιθετική).</w:t>
-        <w:br w:type="textWrapping"/>
+      </w:pPr>
+      <w:r>
+        <w:rPr>
+          <w:b/>
+        </w:rPr>
+        <w:t>Αλγόριθμοι στρατηγικής</w:t>
+      </w:r>
+      <w:r>
+        <w:t>: “φιλοσοφία” ανάκτησης vs. απελευθέρωσης, βελτιστοποιεί χρήση ανά συνθήκη πίστας (αμυντική vs. επιθετική).</w:t>
+      </w:r>
+      <w:r>
+        <w:br/>
       </w:r>
     </w:p>
     <w:p>
@@ -694,73 +572,60 @@
           <w:ilvl w:val="0"/>
           <w:numId w:val="7"/>
         </w:numPr>
-        <w:spacing w:after="240" w:before="0" w:beforeAutospacing="0" w:lineRule="auto"/>
-        <w:ind w:left="720" w:hanging="360"/>
-      </w:pPr>
-      <w:r>
-        <w:rPr>
-          <w:b w:val="1"/>
-          <w:rtl w:val="0"/>
-        </w:rPr>
-        <w:t xml:space="preserve">Οθόνες &amp; κουμπιά</w:t>
-      </w:r>
-      <w:r>
-        <w:rPr>
-          <w:rtl w:val="0"/>
-        </w:rPr>
-        <w:t xml:space="preserve">: στον πίνακα του οδηγού υπάρχουν bars και αριθμητικά readouts για % φόρτιση, διαθέσιμα MJ, timeout derate κ.ά.</w:t>
-        <w:br w:type="textWrapping"/>
-      </w:r>
-    </w:p>
-    <w:p>
-      <w:pPr>
-        <w:rPr/>
-      </w:pPr>
-      <w:r>
-        <w:pict>
-          <v:rect style="width:0.0pt;height:1.5pt" o:hr="t" o:hrstd="t" o:hralign="center" fillcolor="#A0A0A0" stroked="f"/>
+        <w:spacing w:after="240"/>
+      </w:pPr>
+      <w:r>
+        <w:rPr>
+          <w:b/>
+        </w:rPr>
+        <w:t>Οθόνες &amp; κουμπιά</w:t>
+      </w:r>
+      <w:r>
+        <w:t>: στον πίνακα του οδηγού υπάρχουν bars και αριθμητικά readouts για % φόρτιση, διαθέσιμα MJ, timeout derate κ.ά.</w:t>
+      </w:r>
+      <w:r>
+        <w:br/>
+      </w:r>
+    </w:p>
+    <w:p>
+      <w:r>
+        <w:rPr>
+          <w:noProof/>
+        </w:rPr>
+        <w:pict w14:anchorId="46577C0E">
+          <v:rect id="_x0000_i1028" alt="" style="width:415.3pt;height:.05pt;mso-width-percent:0;mso-height-percent:0;mso-width-percent:0;mso-height-percent:0" o:hralign="center" o:hrstd="t" o:hr="t" fillcolor="#a0a0a0" stroked="f"/>
         </w:pict>
       </w:r>
-      <w:r>
-        <w:rPr>
-          <w:rtl w:val="0"/>
-        </w:rPr>
-      </w:r>
-    </w:p>
-    <w:p>
-      <w:pPr>
-        <w:pStyle w:val="Heading2"/>
+    </w:p>
+    <w:p>
+      <w:pPr>
+        <w:pStyle w:val="2"/>
         <w:keepNext w:val="0"/>
         <w:keepLines w:val="0"/>
-        <w:spacing w:after="80" w:lineRule="auto"/>
-        <w:rPr>
-          <w:b w:val="1"/>
+        <w:spacing w:after="80"/>
+        <w:rPr>
+          <w:b/>
           <w:sz w:val="34"/>
           <w:szCs w:val="34"/>
         </w:rPr>
       </w:pPr>
-      <w:bookmarkStart w:colFirst="0" w:colLast="0" w:name="_wzxdpyg1rtn5" w:id="7"/>
+      <w:bookmarkStart w:id="7" w:name="_wzxdpyg1rtn5" w:colFirst="0" w:colLast="0"/>
       <w:bookmarkEnd w:id="7"/>
       <w:r>
         <w:rPr>
-          <w:b w:val="1"/>
+          <w:b/>
           <w:sz w:val="34"/>
           <w:szCs w:val="34"/>
-          <w:rtl w:val="0"/>
-        </w:rPr>
-        <w:t xml:space="preserve">🌡️ Derate Protection: Το «αλάνθαστο» safety-net</w:t>
-      </w:r>
-    </w:p>
-    <w:p>
-      <w:pPr>
-        <w:spacing w:after="240" w:before="240" w:lineRule="auto"/>
-        <w:rPr/>
-      </w:pPr>
-      <w:r>
-        <w:rPr>
-          <w:rtl w:val="0"/>
-        </w:rPr>
-        <w:t xml:space="preserve">Κατά τις ζώνες υψηλών θερμοκρασιών ή στροφών, το ERS ενεργοποιεί το derate:</w:t>
+        </w:rPr>
+        <w:t>🌡️ Derate Protection: Το «αλάνθαστο» safety-net</w:t>
+      </w:r>
+    </w:p>
+    <w:p>
+      <w:pPr>
+        <w:spacing w:before="240" w:after="240"/>
+      </w:pPr>
+      <w:r>
+        <w:t>Κατά τις ζώνες υψηλών θερμοκρασιών ή στροφών, το ERS ενεργοποιεί το derate:</w:t>
       </w:r>
     </w:p>
     <w:p>
@@ -769,22 +634,19 @@
           <w:ilvl w:val="0"/>
           <w:numId w:val="5"/>
         </w:numPr>
-        <w:spacing w:after="0" w:afterAutospacing="0" w:before="240" w:lineRule="auto"/>
-        <w:ind w:left="720" w:hanging="360"/>
-      </w:pPr>
-      <w:r>
-        <w:rPr>
-          <w:b w:val="1"/>
-          <w:rtl w:val="0"/>
-        </w:rPr>
-        <w:t xml:space="preserve">Περιορισμός MGU-H</w:t>
-      </w:r>
-      <w:r>
-        <w:rPr>
-          <w:rtl w:val="0"/>
-        </w:rPr>
+        <w:spacing w:before="240"/>
+      </w:pPr>
+      <w:r>
+        <w:rPr>
+          <w:b/>
+        </w:rPr>
+        <w:t>Περιορισμός MGU-H</w:t>
+      </w:r>
+      <w:r>
         <w:t xml:space="preserve"> όταν ξεπερνά ασφαλή rpm, αποφεύγοντας ζημιές στον άξονα του turbo.</w:t>
-        <w:br w:type="textWrapping"/>
+      </w:r>
+      <w:r>
+        <w:br/>
       </w:r>
     </w:p>
     <w:p>
@@ -793,15 +655,12 @@
           <w:ilvl w:val="0"/>
           <w:numId w:val="5"/>
         </w:numPr>
-        <w:spacing w:after="0" w:afterAutospacing="0" w:before="0" w:beforeAutospacing="0" w:lineRule="auto"/>
-        <w:ind w:left="720" w:hanging="360"/>
-      </w:pPr>
-      <w:r>
-        <w:rPr>
-          <w:rtl w:val="0"/>
-        </w:rPr>
-        <w:t xml:space="preserve">Χαρακτηριστικός ήχος “flutter” από το wastegate – ηχηρό σκαρίφημα στους αισθητήρες του turbo όταν “σταματούν” στιγμιαία οι υπερστροφές.</w:t>
-        <w:br w:type="textWrapping"/>
+      </w:pPr>
+      <w:r>
+        <w:t>Χαρακτηριστικός ήχος “flutter” από το wastegate – ηχηρό σκαρίφημα στους αισθητήρες του turbo όταν “σταματούν” στιγμιαία οι υπερστροφές.</w:t>
+      </w:r>
+      <w:r>
+        <w:br/>
       </w:r>
     </w:p>
     <w:p>
@@ -810,73 +669,60 @@
           <w:ilvl w:val="0"/>
           <w:numId w:val="5"/>
         </w:numPr>
-        <w:spacing w:after="240" w:before="0" w:beforeAutospacing="0" w:lineRule="auto"/>
-        <w:ind w:left="720" w:hanging="360"/>
-      </w:pPr>
-      <w:r>
-        <w:rPr>
-          <w:b w:val="1"/>
-          <w:rtl w:val="0"/>
-        </w:rPr>
-        <w:t xml:space="preserve">Αυτόματη επαναφορά</w:t>
-      </w:r>
-      <w:r>
-        <w:rPr>
-          <w:rtl w:val="0"/>
-        </w:rPr>
+        <w:spacing w:after="240"/>
+      </w:pPr>
+      <w:r>
+        <w:rPr>
+          <w:b/>
+        </w:rPr>
+        <w:t>Αυτόματη επαναφορά</w:t>
+      </w:r>
+      <w:r>
         <w:t xml:space="preserve"> μόλις επανέλθουν οι συνθήκες, χωρίς επέμβαση οδηγού.</w:t>
-        <w:br w:type="textWrapping"/>
-      </w:r>
-    </w:p>
-    <w:p>
-      <w:pPr>
-        <w:rPr/>
-      </w:pPr>
-      <w:r>
-        <w:pict>
-          <v:rect style="width:0.0pt;height:1.5pt" o:hr="t" o:hrstd="t" o:hralign="center" fillcolor="#A0A0A0" stroked="f"/>
+      </w:r>
+      <w:r>
+        <w:br/>
+      </w:r>
+    </w:p>
+    <w:p>
+      <w:r>
+        <w:rPr>
+          <w:noProof/>
+        </w:rPr>
+        <w:pict w14:anchorId="7AF3A315">
+          <v:rect id="_x0000_i1027" alt="" style="width:415.3pt;height:.05pt;mso-width-percent:0;mso-height-percent:0;mso-width-percent:0;mso-height-percent:0" o:hralign="center" o:hrstd="t" o:hr="t" fillcolor="#a0a0a0" stroked="f"/>
         </w:pict>
       </w:r>
-      <w:r>
-        <w:rPr>
-          <w:rtl w:val="0"/>
-        </w:rPr>
-      </w:r>
-    </w:p>
-    <w:p>
-      <w:pPr>
-        <w:pStyle w:val="Heading2"/>
+    </w:p>
+    <w:p>
+      <w:pPr>
+        <w:pStyle w:val="2"/>
         <w:keepNext w:val="0"/>
         <w:keepLines w:val="0"/>
-        <w:spacing w:after="80" w:lineRule="auto"/>
-        <w:rPr>
-          <w:b w:val="1"/>
+        <w:spacing w:after="80"/>
+        <w:rPr>
+          <w:b/>
           <w:sz w:val="34"/>
           <w:szCs w:val="34"/>
         </w:rPr>
       </w:pPr>
-      <w:bookmarkStart w:colFirst="0" w:colLast="0" w:name="_5ob5jcqokqt0" w:id="8"/>
+      <w:bookmarkStart w:id="8" w:name="_5ob5jcqokqt0" w:colFirst="0" w:colLast="0"/>
       <w:bookmarkEnd w:id="8"/>
       <w:r>
         <w:rPr>
-          <w:b w:val="1"/>
+          <w:b/>
           <w:sz w:val="34"/>
           <w:szCs w:val="34"/>
-          <w:rtl w:val="0"/>
-        </w:rPr>
-        <w:t xml:space="preserve">⛽️ Ο ρόλος στην Οικονομία Καυσίμου</w:t>
-      </w:r>
-    </w:p>
-    <w:p>
-      <w:pPr>
-        <w:spacing w:after="240" w:before="240" w:lineRule="auto"/>
-        <w:rPr/>
-      </w:pPr>
-      <w:r>
-        <w:rPr>
-          <w:rtl w:val="0"/>
-        </w:rPr>
-        <w:t xml:space="preserve">Με όρια 100 kg/h fuel flow και 110 kg/αγώνα, το ERS αποδεικνύεται βασικό:</w:t>
+        </w:rPr>
+        <w:t>⛽️ Ο ρόλος στην Οικονομία Καυσίμου</w:t>
+      </w:r>
+    </w:p>
+    <w:p>
+      <w:pPr>
+        <w:spacing w:before="240" w:after="240"/>
+      </w:pPr>
+      <w:r>
+        <w:t>Με όρια 100 kg/h fuel flow και 110 kg/αγώνα, το ERS αποδεικνύεται βασικό:</w:t>
       </w:r>
     </w:p>
     <w:p>
@@ -885,22 +731,19 @@
           <w:ilvl w:val="0"/>
           <w:numId w:val="3"/>
         </w:numPr>
-        <w:spacing w:after="0" w:afterAutospacing="0" w:before="240" w:lineRule="auto"/>
-        <w:ind w:left="720" w:hanging="360"/>
-      </w:pPr>
-      <w:r>
-        <w:rPr>
-          <w:b w:val="1"/>
-          <w:rtl w:val="0"/>
-        </w:rPr>
-        <w:t xml:space="preserve">110 kg καυσίμου</w:t>
-      </w:r>
-      <w:r>
-        <w:rPr>
-          <w:rtl w:val="0"/>
-        </w:rPr>
+        <w:spacing w:before="240"/>
+      </w:pPr>
+      <w:r>
+        <w:rPr>
+          <w:b/>
+        </w:rPr>
+        <w:t>110 kg καυσίμου</w:t>
+      </w:r>
+      <w:r>
         <w:t xml:space="preserve"> (2025) vs. 135 l V8 παρελθόντος.</w:t>
-        <w:br w:type="textWrapping"/>
+      </w:r>
+      <w:r>
+        <w:br/>
       </w:r>
     </w:p>
     <w:p>
@@ -909,22 +752,18 @@
           <w:ilvl w:val="0"/>
           <w:numId w:val="3"/>
         </w:numPr>
-        <w:spacing w:after="0" w:afterAutospacing="0" w:before="0" w:beforeAutospacing="0" w:lineRule="auto"/>
-        <w:ind w:left="720" w:hanging="360"/>
-      </w:pPr>
-      <w:r>
-        <w:rPr>
-          <w:b w:val="1"/>
-          <w:rtl w:val="0"/>
-        </w:rPr>
-        <w:t xml:space="preserve">Boost στρατηγική</w:t>
-      </w:r>
-      <w:r>
-        <w:rPr>
-          <w:rtl w:val="0"/>
-        </w:rPr>
-        <w:t xml:space="preserve">: ο οδηγός «χτίζει» το πλεόνασμα en­er­gy για κρίσιμες προσπεράσεις, συνδυάζοντας slipstream + ERS σε DRS ζώνες.</w:t>
-        <w:br w:type="textWrapping"/>
+      </w:pPr>
+      <w:r>
+        <w:rPr>
+          <w:b/>
+        </w:rPr>
+        <w:t>Boost στρατηγική</w:t>
+      </w:r>
+      <w:r>
+        <w:t>: ο οδηγός «χτίζει» το πλεόνασμα en­er­gy για κρίσιμες προσπεράσεις, συνδυάζοντας slipstream + ERS σε DRS ζώνες.</w:t>
+      </w:r>
+      <w:r>
+        <w:br/>
       </w:r>
     </w:p>
     <w:p>
@@ -933,61 +772,53 @@
           <w:ilvl w:val="0"/>
           <w:numId w:val="3"/>
         </w:numPr>
-        <w:spacing w:after="240" w:before="0" w:beforeAutospacing="0" w:lineRule="auto"/>
-        <w:ind w:left="720" w:hanging="360"/>
-      </w:pPr>
-      <w:r>
-        <w:rPr>
-          <w:b w:val="1"/>
-          <w:rtl w:val="0"/>
-        </w:rPr>
-        <w:t xml:space="preserve">Energy save mode</w:t>
-      </w:r>
-      <w:r>
-        <w:rPr>
-          <w:rtl w:val="0"/>
-        </w:rPr>
-        <w:t xml:space="preserve">: μειωμένη ανάκτηση για εξοικονόμηση λίτρων σε φάσεις διαχείρισης μονοθέσιου (π.χ. στο MGU-H feed-forward mode).</w:t>
-        <w:br w:type="textWrapping"/>
-      </w:r>
-    </w:p>
-    <w:p>
-      <w:pPr>
-        <w:rPr/>
-      </w:pPr>
-      <w:r>
-        <w:pict>
-          <v:rect style="width:0.0pt;height:1.5pt" o:hr="t" o:hrstd="t" o:hralign="center" fillcolor="#A0A0A0" stroked="f"/>
+        <w:spacing w:after="240"/>
+      </w:pPr>
+      <w:r>
+        <w:rPr>
+          <w:b/>
+        </w:rPr>
+        <w:t>Energy save mode</w:t>
+      </w:r>
+      <w:r>
+        <w:t>: μειωμένη ανάκτηση για εξοικονόμηση λίτρων σε φάσεις διαχείρισης μονοθέσιου (π.χ. στο MGU-H feed-forward mode).</w:t>
+      </w:r>
+      <w:r>
+        <w:br/>
+      </w:r>
+    </w:p>
+    <w:p>
+      <w:r>
+        <w:rPr>
+          <w:noProof/>
+        </w:rPr>
+        <w:pict w14:anchorId="4C8F4459">
+          <v:rect id="_x0000_i1026" alt="" style="width:415.3pt;height:.05pt;mso-width-percent:0;mso-height-percent:0;mso-width-percent:0;mso-height-percent:0" o:hralign="center" o:hrstd="t" o:hr="t" fillcolor="#a0a0a0" stroked="f"/>
         </w:pict>
       </w:r>
-      <w:r>
-        <w:rPr>
-          <w:rtl w:val="0"/>
-        </w:rPr>
-      </w:r>
-    </w:p>
-    <w:p>
-      <w:pPr>
-        <w:pStyle w:val="Heading2"/>
+    </w:p>
+    <w:p>
+      <w:pPr>
+        <w:pStyle w:val="2"/>
         <w:keepNext w:val="0"/>
         <w:keepLines w:val="0"/>
-        <w:spacing w:after="80" w:lineRule="auto"/>
-        <w:rPr>
-          <w:b w:val="1"/>
+        <w:spacing w:after="80"/>
+        <w:rPr>
+          <w:b/>
           <w:sz w:val="34"/>
           <w:szCs w:val="34"/>
         </w:rPr>
       </w:pPr>
-      <w:bookmarkStart w:colFirst="0" w:colLast="0" w:name="_dwbaklwdnywd" w:id="9"/>
+      <w:bookmarkStart w:id="9" w:name="_dwbaklwdnywd" w:colFirst="0" w:colLast="0"/>
       <w:bookmarkEnd w:id="9"/>
       <w:r>
         <w:rPr>
-          <w:b w:val="1"/>
+          <w:b/>
           <w:sz w:val="34"/>
           <w:szCs w:val="34"/>
-          <w:rtl w:val="0"/>
-        </w:rPr>
-        <w:t xml:space="preserve">🔧📈 Ενημερώσεις 2025 &amp; Κοιτώντας το Μέλλον</w:t>
+        </w:rPr>
+        <w:lastRenderedPageBreak/>
+        <w:t>🔧📈 Ενημερώσεις 2025 &amp; Κοιτώντας το Μέλλον</w:t>
       </w:r>
     </w:p>
     <w:p>
@@ -996,22 +827,19 @@
           <w:ilvl w:val="0"/>
           <w:numId w:val="6"/>
         </w:numPr>
-        <w:spacing w:after="0" w:afterAutospacing="0" w:before="240" w:lineRule="auto"/>
-        <w:ind w:left="720" w:hanging="360"/>
-      </w:pPr>
-      <w:r>
-        <w:rPr>
-          <w:b w:val="1"/>
-          <w:rtl w:val="0"/>
-        </w:rPr>
-        <w:t xml:space="preserve">Μικρές βελτιώσεις 2025</w:t>
-      </w:r>
-      <w:r>
-        <w:rPr>
-          <w:rtl w:val="0"/>
-        </w:rPr>
-        <w:t xml:space="preserve">: πιο ομαλή απόκριση ERS drive, μειώσεις latency στο κουμπί boost (30 ms faster).</w:t>
-        <w:br w:type="textWrapping"/>
+        <w:spacing w:before="240"/>
+      </w:pPr>
+      <w:r>
+        <w:rPr>
+          <w:b/>
+        </w:rPr>
+        <w:t>Μικρές βελτιώσεις 2025</w:t>
+      </w:r>
+      <w:r>
+        <w:t>: πιο ομαλή απόκριση ERS drive, μειώσεις latency στο κουμπί boost (30 ms faster).</w:t>
+      </w:r>
+      <w:r>
+        <w:br/>
       </w:r>
     </w:p>
     <w:p>
@@ -1020,22 +848,18 @@
           <w:ilvl w:val="0"/>
           <w:numId w:val="6"/>
         </w:numPr>
-        <w:spacing w:after="0" w:afterAutospacing="0" w:before="0" w:beforeAutospacing="0" w:lineRule="auto"/>
-        <w:ind w:left="720" w:hanging="360"/>
-      </w:pPr>
-      <w:r>
-        <w:rPr>
-          <w:b w:val="1"/>
-          <w:rtl w:val="0"/>
-        </w:rPr>
-        <w:t xml:space="preserve">Regulations 2026</w:t>
-      </w:r>
-      <w:r>
-        <w:rPr>
-          <w:rtl w:val="0"/>
-        </w:rPr>
-        <w:t xml:space="preserve">: αποχώρηση MGU-H, ενίσχυση μπαταρίας σε 350 kW peak, απλούστευση συστήματος.</w:t>
-        <w:br w:type="textWrapping"/>
+      </w:pPr>
+      <w:r>
+        <w:rPr>
+          <w:b/>
+        </w:rPr>
+        <w:t>Regulations 2026</w:t>
+      </w:r>
+      <w:r>
+        <w:t>: αποχώρηση MGU-H, ενίσχυση μπαταρίας σε 350 kW peak, απλούστευση συστήματος.</w:t>
+      </w:r>
+      <w:r>
+        <w:br/>
       </w:r>
     </w:p>
     <w:p>
@@ -1044,22 +868,18 @@
           <w:ilvl w:val="0"/>
           <w:numId w:val="6"/>
         </w:numPr>
-        <w:spacing w:after="0" w:afterAutospacing="0" w:before="0" w:beforeAutospacing="0" w:lineRule="auto"/>
-        <w:ind w:left="720" w:hanging="360"/>
-      </w:pPr>
-      <w:r>
-        <w:rPr>
-          <w:b w:val="1"/>
-          <w:rtl w:val="0"/>
-        </w:rPr>
-        <w:t xml:space="preserve">100% sustainable fuel</w:t>
-      </w:r>
-      <w:r>
-        <w:rPr>
-          <w:rtl w:val="0"/>
-        </w:rPr>
-        <w:t xml:space="preserve">: μείωση CO₂, στρέψη σε e-fuel blends, ERS κλειδί για maximal απόδοση με «πράσινα» καύσιμα.</w:t>
-        <w:br w:type="textWrapping"/>
+      </w:pPr>
+      <w:r>
+        <w:rPr>
+          <w:b/>
+        </w:rPr>
+        <w:t>100% sustainable fuel</w:t>
+      </w:r>
+      <w:r>
+        <w:t>: μείωση CO₂, στρέψη σε e-fuel blends, ERS κλειδί για maximal απόδοση με «πράσινα» καύσιμα.</w:t>
+      </w:r>
+      <w:r>
+        <w:br/>
       </w:r>
     </w:p>
     <w:p>
@@ -1068,97 +888,79 @@
           <w:ilvl w:val="0"/>
           <w:numId w:val="6"/>
         </w:numPr>
-        <w:spacing w:after="240" w:before="0" w:beforeAutospacing="0" w:lineRule="auto"/>
-        <w:ind w:left="720" w:hanging="360"/>
-      </w:pPr>
-      <w:r>
-        <w:rPr>
-          <w:b w:val="1"/>
-          <w:rtl w:val="0"/>
-        </w:rPr>
-        <w:t xml:space="preserve">Miami GP 2025</w:t>
-      </w:r>
-      <w:r>
-        <w:rPr>
-          <w:rtl w:val="0"/>
-        </w:rPr>
-        <w:t xml:space="preserve">: στο FP3 οι ομάδες δοκίμασαν extreme derate settings στο Turn 11, με μείωση MGU-H rpm κατά 10% για προστασία component σε πρωτοφανείς ζέστες 🌡️🏎️.</w:t>
-        <w:br w:type="textWrapping"/>
-      </w:r>
-    </w:p>
-    <w:p>
-      <w:pPr>
-        <w:rPr/>
-      </w:pPr>
-      <w:r>
-        <w:pict>
-          <v:rect style="width:0.0pt;height:1.5pt" o:hr="t" o:hrstd="t" o:hralign="center" fillcolor="#A0A0A0" stroked="f"/>
+        <w:spacing w:after="240"/>
+      </w:pPr>
+      <w:r>
+        <w:rPr>
+          <w:b/>
+        </w:rPr>
+        <w:t>Miami GP 2025</w:t>
+      </w:r>
+      <w:r>
+        <w:t>: στο FP3 οι ομάδες δοκίμασαν extreme derate settings στο Turn 11, με μείωση MGU-H rpm κατά 10% για προστασία component σε πρωτοφανείς ζέστες 🌡️🏎️.</w:t>
+      </w:r>
+      <w:r>
+        <w:br/>
+      </w:r>
+    </w:p>
+    <w:p>
+      <w:r>
+        <w:rPr>
+          <w:noProof/>
+        </w:rPr>
+        <w:pict w14:anchorId="71A7592D">
+          <v:rect id="_x0000_i1025" alt="" style="width:415.3pt;height:.05pt;mso-width-percent:0;mso-height-percent:0;mso-width-percent:0;mso-height-percent:0" o:hralign="center" o:hrstd="t" o:hr="t" fillcolor="#a0a0a0" stroked="f"/>
         </w:pict>
       </w:r>
-      <w:r>
-        <w:rPr>
-          <w:rtl w:val="0"/>
-        </w:rPr>
-      </w:r>
-    </w:p>
-    <w:p>
-      <w:pPr>
-        <w:pStyle w:val="Heading2"/>
+    </w:p>
+    <w:p>
+      <w:pPr>
+        <w:pStyle w:val="2"/>
         <w:keepNext w:val="0"/>
         <w:keepLines w:val="0"/>
-        <w:spacing w:after="80" w:lineRule="auto"/>
-        <w:rPr>
-          <w:b w:val="1"/>
+        <w:spacing w:after="80"/>
+        <w:rPr>
+          <w:b/>
           <w:sz w:val="34"/>
           <w:szCs w:val="34"/>
         </w:rPr>
       </w:pPr>
-      <w:bookmarkStart w:colFirst="0" w:colLast="0" w:name="_bms2awd0lqx7" w:id="10"/>
+      <w:bookmarkStart w:id="10" w:name="_bms2awd0lqx7" w:colFirst="0" w:colLast="0"/>
       <w:bookmarkEnd w:id="10"/>
       <w:r>
         <w:rPr>
-          <w:b w:val="1"/>
+          <w:b/>
           <w:sz w:val="34"/>
           <w:szCs w:val="34"/>
-          <w:rtl w:val="0"/>
-        </w:rPr>
-        <w:t xml:space="preserve">🏁 Συμπέρασμα</w:t>
-      </w:r>
-    </w:p>
-    <w:p>
-      <w:pPr>
-        <w:spacing w:after="240" w:before="240" w:lineRule="auto"/>
-        <w:rPr/>
-      </w:pPr>
-      <w:r>
-        <w:rPr>
-          <w:rtl w:val="0"/>
-        </w:rPr>
-        <w:t xml:space="preserve">Από την πρώτη “boost” εποχή του KERS (60 kW) στο πλήρες ERS (120 kW + θερμική ανάκτηση), το σύστημα έχει εξελιχθεί σε αναπόσπαστο κομμάτι της απόδοσης και της οικονομίας στην F1. Σήμερα, κάθε πάτημα του κουμπιού στα τιμόνια των μονοθεσίων ισορροπεί ανάμεσα σε επιθετικές επιταχύνσεις και περιβαλλοντική ευαισθησία 🌱⚖️</w:t>
-      </w:r>
-    </w:p>
-    <w:p>
-      <w:pPr>
-        <w:rPr/>
-      </w:pPr>
-      <w:r>
-        <w:rPr>
-          <w:rtl w:val="0"/>
-        </w:rPr>
-      </w:r>
-    </w:p>
+        </w:rPr>
+        <w:t>🏁 Συμπέρασμα</w:t>
+      </w:r>
+    </w:p>
+    <w:p>
+      <w:pPr>
+        <w:spacing w:before="240" w:after="240"/>
+      </w:pPr>
+      <w:r>
+        <w:t>Από την πρώτη “boost” εποχή του KERS (60 kW) στο πλήρες ERS (120 kW + θερμική ανάκτηση), το σύστημα έχει εξελιχθεί σε αναπόσπαστο κομμάτι της απόδοσης και της οικονομίας στην F1. Σήμερα, κάθε πάτημα του κουμπιού στα τιμόνια των μονοθεσίων ισορροπεί ανάμεσα σε επιθετικές επιταχύνσεις και περιβαλλοντική ευαισθησία 🌱⚖️</w:t>
+      </w:r>
+    </w:p>
+    <w:p/>
     <w:sectPr>
-      <w:pgSz w:h="16834" w:w="11909" w:orient="portrait"/>
-      <w:pgMar w:bottom="1440" w:top="1440" w:left="1440" w:right="1440" w:header="720" w:footer="720"/>
+      <w:pgSz w:w="11909" w:h="16834"/>
+      <w:pgMar w:top="1440" w:right="1440" w:bottom="1440" w:left="1440" w:header="720" w:footer="720" w:gutter="0"/>
       <w:pgNumType w:start="1"/>
+      <w:cols w:space="720"/>
     </w:sectPr>
   </w:body>
 </w:document>
 </file>
 
 <file path=word/numbering.xml><?xml version="1.0" encoding="utf-8"?>
-<w:numbering xmlns:mc="http://schemas.openxmlformats.org/markup-compatibility/2006" xmlns:o="urn:schemas-microsoft-com:office:office" xmlns:r="http://schemas.openxmlformats.org/officeDocument/2006/relationships" xmlns:m="http://schemas.openxmlformats.org/officeDocument/2006/math" xmlns:v="urn:schemas-microsoft-com:vml" xmlns:wp="http://schemas.openxmlformats.org/drawingml/2006/wordprocessingDrawing" xmlns:w10="urn:schemas-microsoft-com:office:word" xmlns:w="http://schemas.openxmlformats.org/wordprocessingml/2006/main" xmlns:wne="http://schemas.microsoft.com/office/word/2006/wordml" xmlns:sl="http://schemas.openxmlformats.org/schemaLibrary/2006/main" xmlns:a="http://schemas.openxmlformats.org/drawingml/2006/main" xmlns:pic="http://schemas.openxmlformats.org/drawingml/2006/picture" xmlns:c="http://schemas.openxmlformats.org/drawingml/2006/chart" xmlns:lc="http://schemas.openxmlformats.org/drawingml/2006/lockedCanvas" xmlns:dgm="http://schemas.openxmlformats.org/drawingml/2006/diagram" xmlns:wps="http://schemas.microsoft.com/office/word/2010/wordprocessingShape" xmlns:wpg="http://schemas.microsoft.com/office/word/2010/wordprocessingGroup" xmlns:w14="http://schemas.microsoft.com/office/word/2010/wordml" xmlns:w15="http://schemas.microsoft.com/office/word/2012/wordml" xmlns:w16="http://schemas.microsoft.com/office/word/2018/wordml" xmlns:w16cex="http://schemas.microsoft.com/office/word/2018/wordml/cex" xmlns:w16cid="http://schemas.microsoft.com/office/word/2016/wordml/cid" xmlns="http://schemas.microsoft.com/office/tasks/2019/documenttasks" xmlns:cr="http://schemas.microsoft.com/office/comments/2020/reactions">
-  <w:abstractNum w:abstractNumId="1">
+<w:numbering xmlns:wpc="http://schemas.microsoft.com/office/word/2010/wordprocessingCanvas" xmlns:cx="http://schemas.microsoft.com/office/drawing/2014/chartex" xmlns:cx1="http://schemas.microsoft.com/office/drawing/2015/9/8/chartex" xmlns:cx2="http://schemas.microsoft.com/office/drawing/2015/10/21/chartex" xmlns:cx3="http://schemas.microsoft.com/office/drawing/2016/5/9/chartex" xmlns:cx4="http://schemas.microsoft.com/office/drawing/2016/5/10/chartex" xmlns:cx5="http://schemas.microsoft.com/office/drawing/2016/5/11/chartex" xmlns:cx6="http://schemas.microsoft.com/office/drawing/2016/5/12/chartex" xmlns:cx7="http://schemas.microsoft.com/office/drawing/2016/5/13/chartex" xmlns:cx8="http://schemas.microsoft.com/office/drawing/2016/5/14/chartex" xmlns:mc="http://schemas.openxmlformats.org/markup-compatibility/2006" xmlns:aink="http://schemas.microsoft.com/office/drawing/2016/ink" xmlns:am3d="http://schemas.microsoft.com/office/drawing/2017/model3d" xmlns:o="urn:schemas-microsoft-com:office:office" xmlns:oel="http://schemas.microsoft.com/office/2019/extlst" xmlns:r="http://schemas.openxmlformats.org/officeDocument/2006/relationships" xmlns:m="http://schemas.openxmlformats.org/officeDocument/2006/math" xmlns:v="urn:schemas-microsoft-com:vml" xmlns:wp14="http://schemas.microsoft.com/office/word/2010/wordprocessingDrawing" xmlns:wp="http://schemas.openxmlformats.org/drawingml/2006/wordprocessingDrawing" xmlns:w10="urn:schemas-microsoft-com:office:word" xmlns:w="http://schemas.openxmlformats.org/wordprocessingml/2006/main" xmlns:w14="http://schemas.microsoft.com/office/word/2010/wordml" xmlns:w15="http://schemas.microsoft.com/office/word/2012/wordml" xmlns:w16cex="http://schemas.microsoft.com/office/word/2018/wordml/cex" xmlns:w16cid="http://schemas.microsoft.com/office/word/2016/wordml/cid" xmlns:w16="http://schemas.microsoft.com/office/word/2018/wordml" xmlns:w16du="http://schemas.microsoft.com/office/word/2023/wordml/word16du" xmlns:w16sdtdh="http://schemas.microsoft.com/office/word/2020/wordml/sdtdatahash" xmlns:w16sdtfl="http://schemas.microsoft.com/office/word/2024/wordml/sdtformatlock" xmlns:w16se="http://schemas.microsoft.com/office/word/2015/wordml/symex" xmlns:wpg="http://schemas.microsoft.com/office/word/2010/wordprocessingGroup" xmlns:wpi="http://schemas.microsoft.com/office/word/2010/wordprocessingInk" xmlns:wne="http://schemas.microsoft.com/office/word/2006/wordml" xmlns:wps="http://schemas.microsoft.com/office/word/2010/wordprocessingShape" mc:Ignorable="w14 w15 w16se w16cid w16 w16cex w16sdtdh w16sdtfl w16du wp14">
+  <w:abstractNum w:abstractNumId="0" w15:restartNumberingAfterBreak="0">
+    <w:nsid w:val="16660965"/>
+    <w:multiLevelType w:val="multilevel"/>
+    <w:tmpl w:val="24DC7958"/>
     <w:lvl w:ilvl="0">
       <w:start w:val="1"/>
       <w:numFmt w:val="bullet"/>
@@ -1268,7 +1070,10 @@
       </w:rPr>
     </w:lvl>
   </w:abstractNum>
-  <w:abstractNum w:abstractNumId="2">
+  <w:abstractNum w:abstractNumId="1" w15:restartNumberingAfterBreak="0">
+    <w:nsid w:val="28964FDB"/>
+    <w:multiLevelType w:val="multilevel"/>
+    <w:tmpl w:val="97AC31FC"/>
     <w:lvl w:ilvl="0">
       <w:start w:val="1"/>
       <w:numFmt w:val="bullet"/>
@@ -1378,7 +1183,10 @@
       </w:rPr>
     </w:lvl>
   </w:abstractNum>
-  <w:abstractNum w:abstractNumId="3">
+  <w:abstractNum w:abstractNumId="2" w15:restartNumberingAfterBreak="0">
+    <w:nsid w:val="2AF364C0"/>
+    <w:multiLevelType w:val="multilevel"/>
+    <w:tmpl w:val="C942634C"/>
     <w:lvl w:ilvl="0">
       <w:start w:val="1"/>
       <w:numFmt w:val="bullet"/>
@@ -1488,7 +1296,10 @@
       </w:rPr>
     </w:lvl>
   </w:abstractNum>
-  <w:abstractNum w:abstractNumId="4">
+  <w:abstractNum w:abstractNumId="3" w15:restartNumberingAfterBreak="0">
+    <w:nsid w:val="48DB5014"/>
+    <w:multiLevelType w:val="multilevel"/>
+    <w:tmpl w:val="5A920DAE"/>
     <w:lvl w:ilvl="0">
       <w:start w:val="1"/>
       <w:numFmt w:val="bullet"/>
@@ -1598,7 +1409,10 @@
       </w:rPr>
     </w:lvl>
   </w:abstractNum>
-  <w:abstractNum w:abstractNumId="5">
+  <w:abstractNum w:abstractNumId="4" w15:restartNumberingAfterBreak="0">
+    <w:nsid w:val="4F901647"/>
+    <w:multiLevelType w:val="multilevel"/>
+    <w:tmpl w:val="BDBA071E"/>
     <w:lvl w:ilvl="0">
       <w:start w:val="1"/>
       <w:numFmt w:val="bullet"/>
@@ -1708,7 +1522,10 @@
       </w:rPr>
     </w:lvl>
   </w:abstractNum>
-  <w:abstractNum w:abstractNumId="6">
+  <w:abstractNum w:abstractNumId="5" w15:restartNumberingAfterBreak="0">
+    <w:nsid w:val="54EA536A"/>
+    <w:multiLevelType w:val="multilevel"/>
+    <w:tmpl w:val="8E7A666C"/>
     <w:lvl w:ilvl="0">
       <w:start w:val="1"/>
       <w:numFmt w:val="bullet"/>
@@ -1818,7 +1635,10 @@
       </w:rPr>
     </w:lvl>
   </w:abstractNum>
-  <w:abstractNum w:abstractNumId="7">
+  <w:abstractNum w:abstractNumId="6" w15:restartNumberingAfterBreak="0">
+    <w:nsid w:val="568E44CA"/>
+    <w:multiLevelType w:val="multilevel"/>
+    <w:tmpl w:val="553AE71A"/>
     <w:lvl w:ilvl="0">
       <w:start w:val="1"/>
       <w:numFmt w:val="bullet"/>
@@ -1928,7 +1748,10 @@
       </w:rPr>
     </w:lvl>
   </w:abstractNum>
-  <w:abstractNum w:abstractNumId="8">
+  <w:abstractNum w:abstractNumId="7" w15:restartNumberingAfterBreak="0">
+    <w:nsid w:val="74E01268"/>
+    <w:multiLevelType w:val="multilevel"/>
+    <w:tmpl w:val="B770C44C"/>
     <w:lvl w:ilvl="0">
       <w:start w:val="1"/>
       <w:numFmt w:val="bullet"/>
@@ -2038,42 +1861,42 @@
       </w:rPr>
     </w:lvl>
   </w:abstractNum>
-  <w:num w:numId="1">
+  <w:num w:numId="1" w16cid:durableId="1614676337">
+    <w:abstractNumId w:val="3"/>
+  </w:num>
+  <w:num w:numId="2" w16cid:durableId="1129742174">
     <w:abstractNumId w:val="1"/>
   </w:num>
-  <w:num w:numId="2">
+  <w:num w:numId="3" w16cid:durableId="373313278">
     <w:abstractNumId w:val="2"/>
   </w:num>
-  <w:num w:numId="3">
-    <w:abstractNumId w:val="3"/>
+  <w:num w:numId="4" w16cid:durableId="625353496">
+    <w:abstractNumId w:val="6"/>
   </w:num>
-  <w:num w:numId="4">
+  <w:num w:numId="5" w16cid:durableId="1746682577">
+    <w:abstractNumId w:val="5"/>
+  </w:num>
+  <w:num w:numId="6" w16cid:durableId="481704772">
     <w:abstractNumId w:val="4"/>
   </w:num>
-  <w:num w:numId="5">
-    <w:abstractNumId w:val="5"/>
-  </w:num>
-  <w:num w:numId="6">
-    <w:abstractNumId w:val="6"/>
-  </w:num>
-  <w:num w:numId="7">
+  <w:num w:numId="7" w16cid:durableId="2112505043">
     <w:abstractNumId w:val="7"/>
   </w:num>
-  <w:num w:numId="8">
-    <w:abstractNumId w:val="8"/>
+  <w:num w:numId="8" w16cid:durableId="1107500772">
+    <w:abstractNumId w:val="0"/>
   </w:num>
 </w:numbering>
 </file>
 
 <file path=word/styles.xml><?xml version="1.0" encoding="utf-8"?>
-<w:styles xmlns:mc="http://schemas.openxmlformats.org/markup-compatibility/2006" xmlns:o="urn:schemas-microsoft-com:office:office" xmlns:r="http://schemas.openxmlformats.org/officeDocument/2006/relationships" xmlns:m="http://schemas.openxmlformats.org/officeDocument/2006/math" xmlns:v="urn:schemas-microsoft-com:vml" xmlns:wp="http://schemas.openxmlformats.org/drawingml/2006/wordprocessingDrawing" xmlns:w10="urn:schemas-microsoft-com:office:word" xmlns:w="http://schemas.openxmlformats.org/wordprocessingml/2006/main" xmlns:wne="http://schemas.microsoft.com/office/word/2006/wordml" xmlns:sl="http://schemas.openxmlformats.org/schemaLibrary/2006/main" xmlns:a="http://schemas.openxmlformats.org/drawingml/2006/main" xmlns:pic="http://schemas.openxmlformats.org/drawingml/2006/picture" xmlns:c="http://schemas.openxmlformats.org/drawingml/2006/chart" xmlns:lc="http://schemas.openxmlformats.org/drawingml/2006/lockedCanvas" xmlns:dgm="http://schemas.openxmlformats.org/drawingml/2006/diagram" xmlns:wps="http://schemas.microsoft.com/office/word/2010/wordprocessingShape" xmlns:wpg="http://schemas.microsoft.com/office/word/2010/wordprocessingGroup" xmlns:w14="http://schemas.microsoft.com/office/word/2010/wordml" xmlns:w15="http://schemas.microsoft.com/office/word/2012/wordml" xmlns:w16="http://schemas.microsoft.com/office/word/2018/wordml" xmlns:w16cex="http://schemas.microsoft.com/office/word/2018/wordml/cex" xmlns:w16cid="http://schemas.microsoft.com/office/word/2016/wordml/cid" xmlns="http://schemas.microsoft.com/office/tasks/2019/documenttasks" xmlns:cr="http://schemas.microsoft.com/office/comments/2020/reactions">
+<w:styles xmlns:mc="http://schemas.openxmlformats.org/markup-compatibility/2006" xmlns:r="http://schemas.openxmlformats.org/officeDocument/2006/relationships" xmlns:w="http://schemas.openxmlformats.org/wordprocessingml/2006/main" xmlns:w14="http://schemas.microsoft.com/office/word/2010/wordml" xmlns:w15="http://schemas.microsoft.com/office/word/2012/wordml" xmlns:w16cex="http://schemas.microsoft.com/office/word/2018/wordml/cex" xmlns:w16cid="http://schemas.microsoft.com/office/word/2016/wordml/cid" xmlns:w16="http://schemas.microsoft.com/office/word/2018/wordml" xmlns:w16du="http://schemas.microsoft.com/office/word/2023/wordml/word16du" xmlns:w16sdtdh="http://schemas.microsoft.com/office/word/2020/wordml/sdtdatahash" xmlns:w16sdtfl="http://schemas.microsoft.com/office/word/2024/wordml/sdtformatlock" xmlns:w16se="http://schemas.microsoft.com/office/word/2015/wordml/symex" mc:Ignorable="w14 w15 w16se w16cid w16 w16cex w16sdtdh w16sdtfl w16du">
   <w:docDefaults>
     <w:rPrDefault>
       <w:rPr>
-        <w:rFonts w:ascii="Arial" w:cs="Arial" w:eastAsia="Arial" w:hAnsi="Arial"/>
+        <w:rFonts w:ascii="Arial" w:eastAsia="Arial" w:hAnsi="Arial" w:cs="Arial"/>
         <w:sz w:val="22"/>
         <w:szCs w:val="22"/>
-        <w:lang w:val="el"/>
+        <w:lang w:val="el" w:eastAsia="el-GR" w:bidi="ar-SA"/>
       </w:rPr>
     </w:rPrDefault>
     <w:pPrDefault>
@@ -2082,69 +1905,455 @@
       </w:pPr>
     </w:pPrDefault>
   </w:docDefaults>
-  <w:style w:type="paragraph" w:styleId="Normal" w:default="1">
-    <w:name w:val="normal"/>
+  <w:latentStyles w:defLockedState="0" w:defUIPriority="99" w:defSemiHidden="0" w:defUnhideWhenUsed="0" w:defQFormat="0" w:count="376">
+    <w:lsdException w:name="Normal" w:uiPriority="0" w:qFormat="1"/>
+    <w:lsdException w:name="heading 1" w:uiPriority="9" w:qFormat="1"/>
+    <w:lsdException w:name="heading 2" w:semiHidden="1" w:uiPriority="9" w:unhideWhenUsed="1" w:qFormat="1"/>
+    <w:lsdException w:name="heading 3" w:semiHidden="1" w:uiPriority="9" w:unhideWhenUsed="1" w:qFormat="1"/>
+    <w:lsdException w:name="heading 4" w:semiHidden="1" w:uiPriority="9" w:unhideWhenUsed="1" w:qFormat="1"/>
+    <w:lsdException w:name="heading 5" w:semiHidden="1" w:uiPriority="9" w:unhideWhenUsed="1" w:qFormat="1"/>
+    <w:lsdException w:name="heading 6" w:semiHidden="1" w:uiPriority="9" w:unhideWhenUsed="1" w:qFormat="1"/>
+    <w:lsdException w:name="heading 7" w:semiHidden="1" w:uiPriority="9" w:unhideWhenUsed="1" w:qFormat="1"/>
+    <w:lsdException w:name="heading 8" w:semiHidden="1" w:uiPriority="9" w:unhideWhenUsed="1" w:qFormat="1"/>
+    <w:lsdException w:name="heading 9" w:semiHidden="1" w:uiPriority="9" w:unhideWhenUsed="1" w:qFormat="1"/>
+    <w:lsdException w:name="index 1" w:semiHidden="1" w:unhideWhenUsed="1"/>
+    <w:lsdException w:name="index 2" w:semiHidden="1" w:unhideWhenUsed="1"/>
+    <w:lsdException w:name="index 3" w:semiHidden="1" w:unhideWhenUsed="1"/>
+    <w:lsdException w:name="index 4" w:semiHidden="1" w:unhideWhenUsed="1"/>
+    <w:lsdException w:name="index 5" w:semiHidden="1" w:unhideWhenUsed="1"/>
+    <w:lsdException w:name="index 6" w:semiHidden="1" w:unhideWhenUsed="1"/>
+    <w:lsdException w:name="index 7" w:semiHidden="1" w:unhideWhenUsed="1"/>
+    <w:lsdException w:name="index 8" w:semiHidden="1" w:unhideWhenUsed="1"/>
+    <w:lsdException w:name="index 9" w:semiHidden="1" w:unhideWhenUsed="1"/>
+    <w:lsdException w:name="toc 1" w:semiHidden="1" w:uiPriority="39" w:unhideWhenUsed="1"/>
+    <w:lsdException w:name="toc 2" w:semiHidden="1" w:uiPriority="39" w:unhideWhenUsed="1"/>
+    <w:lsdException w:name="toc 3" w:semiHidden="1" w:uiPriority="39" w:unhideWhenUsed="1"/>
+    <w:lsdException w:name="toc 4" w:semiHidden="1" w:uiPriority="39" w:unhideWhenUsed="1"/>
+    <w:lsdException w:name="toc 5" w:semiHidden="1" w:uiPriority="39" w:unhideWhenUsed="1"/>
+    <w:lsdException w:name="toc 6" w:semiHidden="1" w:uiPriority="39" w:unhideWhenUsed="1"/>
+    <w:lsdException w:name="toc 7" w:semiHidden="1" w:uiPriority="39" w:unhideWhenUsed="1"/>
+    <w:lsdException w:name="toc 8" w:semiHidden="1" w:uiPriority="39" w:unhideWhenUsed="1"/>
+    <w:lsdException w:name="toc 9" w:semiHidden="1" w:uiPriority="39" w:unhideWhenUsed="1"/>
+    <w:lsdException w:name="Normal Indent" w:semiHidden="1" w:unhideWhenUsed="1"/>
+    <w:lsdException w:name="footnote text" w:semiHidden="1" w:unhideWhenUsed="1"/>
+    <w:lsdException w:name="annotation text" w:semiHidden="1" w:unhideWhenUsed="1"/>
+    <w:lsdException w:name="header" w:semiHidden="1" w:unhideWhenUsed="1"/>
+    <w:lsdException w:name="footer" w:semiHidden="1" w:unhideWhenUsed="1"/>
+    <w:lsdException w:name="index heading" w:semiHidden="1" w:unhideWhenUsed="1"/>
+    <w:lsdException w:name="caption" w:semiHidden="1" w:uiPriority="35" w:unhideWhenUsed="1" w:qFormat="1"/>
+    <w:lsdException w:name="table of figures" w:semiHidden="1" w:unhideWhenUsed="1"/>
+    <w:lsdException w:name="envelope address" w:semiHidden="1" w:unhideWhenUsed="1"/>
+    <w:lsdException w:name="envelope return" w:semiHidden="1" w:unhideWhenUsed="1"/>
+    <w:lsdException w:name="footnote reference" w:semiHidden="1" w:unhideWhenUsed="1"/>
+    <w:lsdException w:name="annotation reference" w:semiHidden="1" w:unhideWhenUsed="1"/>
+    <w:lsdException w:name="line number" w:semiHidden="1" w:unhideWhenUsed="1"/>
+    <w:lsdException w:name="page number" w:semiHidden="1" w:unhideWhenUsed="1"/>
+    <w:lsdException w:name="endnote reference" w:semiHidden="1" w:unhideWhenUsed="1"/>
+    <w:lsdException w:name="endnote text" w:semiHidden="1" w:unhideWhenUsed="1"/>
+    <w:lsdException w:name="table of authorities" w:semiHidden="1" w:unhideWhenUsed="1"/>
+    <w:lsdException w:name="macro" w:semiHidden="1" w:unhideWhenUsed="1"/>
+    <w:lsdException w:name="toa heading" w:semiHidden="1" w:unhideWhenUsed="1"/>
+    <w:lsdException w:name="List" w:semiHidden="1" w:unhideWhenUsed="1"/>
+    <w:lsdException w:name="List Bullet" w:semiHidden="1" w:unhideWhenUsed="1"/>
+    <w:lsdException w:name="List Number" w:semiHidden="1" w:unhideWhenUsed="1"/>
+    <w:lsdException w:name="List 2" w:semiHidden="1" w:unhideWhenUsed="1"/>
+    <w:lsdException w:name="List 3" w:semiHidden="1" w:unhideWhenUsed="1"/>
+    <w:lsdException w:name="List 4" w:semiHidden="1" w:unhideWhenUsed="1"/>
+    <w:lsdException w:name="List 5" w:semiHidden="1" w:unhideWhenUsed="1"/>
+    <w:lsdException w:name="List Bullet 2" w:semiHidden="1" w:unhideWhenUsed="1"/>
+    <w:lsdException w:name="List Bullet 3" w:semiHidden="1" w:unhideWhenUsed="1"/>
+    <w:lsdException w:name="List Bullet 4" w:semiHidden="1" w:unhideWhenUsed="1"/>
+    <w:lsdException w:name="List Bullet 5" w:semiHidden="1" w:unhideWhenUsed="1"/>
+    <w:lsdException w:name="List Number 2" w:semiHidden="1" w:unhideWhenUsed="1"/>
+    <w:lsdException w:name="List Number 3" w:semiHidden="1" w:unhideWhenUsed="1"/>
+    <w:lsdException w:name="List Number 4" w:semiHidden="1" w:unhideWhenUsed="1"/>
+    <w:lsdException w:name="List Number 5" w:semiHidden="1" w:unhideWhenUsed="1"/>
+    <w:lsdException w:name="Title" w:uiPriority="10" w:qFormat="1"/>
+    <w:lsdException w:name="Closing" w:semiHidden="1" w:unhideWhenUsed="1"/>
+    <w:lsdException w:name="Signature" w:semiHidden="1" w:unhideWhenUsed="1"/>
+    <w:lsdException w:name="Default Paragraph Font" w:semiHidden="1" w:uiPriority="1" w:unhideWhenUsed="1"/>
+    <w:lsdException w:name="Body Text" w:semiHidden="1" w:unhideWhenUsed="1"/>
+    <w:lsdException w:name="Body Text Indent" w:semiHidden="1" w:unhideWhenUsed="1"/>
+    <w:lsdException w:name="List Continue" w:semiHidden="1" w:unhideWhenUsed="1"/>
+    <w:lsdException w:name="List Continue 2" w:semiHidden="1" w:unhideWhenUsed="1"/>
+    <w:lsdException w:name="List Continue 3" w:semiHidden="1" w:unhideWhenUsed="1"/>
+    <w:lsdException w:name="List Continue 4" w:semiHidden="1" w:unhideWhenUsed="1"/>
+    <w:lsdException w:name="List Continue 5" w:semiHidden="1" w:unhideWhenUsed="1"/>
+    <w:lsdException w:name="Message Header" w:semiHidden="1" w:unhideWhenUsed="1"/>
+    <w:lsdException w:name="Subtitle" w:uiPriority="11" w:qFormat="1"/>
+    <w:lsdException w:name="Salutation" w:semiHidden="1" w:unhideWhenUsed="1"/>
+    <w:lsdException w:name="Date" w:semiHidden="1" w:unhideWhenUsed="1"/>
+    <w:lsdException w:name="Body Text First Indent" w:semiHidden="1" w:unhideWhenUsed="1"/>
+    <w:lsdException w:name="Body Text First Indent 2" w:semiHidden="1" w:unhideWhenUsed="1"/>
+    <w:lsdException w:name="Note Heading" w:semiHidden="1" w:unhideWhenUsed="1"/>
+    <w:lsdException w:name="Body Text 2" w:semiHidden="1" w:unhideWhenUsed="1"/>
+    <w:lsdException w:name="Body Text 3" w:semiHidden="1" w:unhideWhenUsed="1"/>
+    <w:lsdException w:name="Body Text Indent 2" w:semiHidden="1" w:unhideWhenUsed="1"/>
+    <w:lsdException w:name="Body Text Indent 3" w:semiHidden="1" w:unhideWhenUsed="1"/>
+    <w:lsdException w:name="Block Text" w:semiHidden="1" w:unhideWhenUsed="1"/>
+    <w:lsdException w:name="Hyperlink" w:semiHidden="1" w:unhideWhenUsed="1"/>
+    <w:lsdException w:name="FollowedHyperlink" w:semiHidden="1" w:unhideWhenUsed="1"/>
+    <w:lsdException w:name="Strong" w:uiPriority="22" w:qFormat="1"/>
+    <w:lsdException w:name="Emphasis" w:uiPriority="20" w:qFormat="1"/>
+    <w:lsdException w:name="Document Map" w:semiHidden="1" w:unhideWhenUsed="1"/>
+    <w:lsdException w:name="Plain Text" w:semiHidden="1" w:unhideWhenUsed="1"/>
+    <w:lsdException w:name="E-mail Signature" w:semiHidden="1" w:unhideWhenUsed="1"/>
+    <w:lsdException w:name="HTML Top of Form" w:semiHidden="1" w:unhideWhenUsed="1"/>
+    <w:lsdException w:name="HTML Bottom of Form" w:semiHidden="1" w:unhideWhenUsed="1"/>
+    <w:lsdException w:name="Normal (Web)" w:semiHidden="1" w:unhideWhenUsed="1"/>
+    <w:lsdException w:name="HTML Acronym" w:semiHidden="1" w:unhideWhenUsed="1"/>
+    <w:lsdException w:name="HTML Address" w:semiHidden="1" w:unhideWhenUsed="1"/>
+    <w:lsdException w:name="HTML Cite" w:semiHidden="1" w:unhideWhenUsed="1"/>
+    <w:lsdException w:name="HTML Code" w:semiHidden="1" w:unhideWhenUsed="1"/>
+    <w:lsdException w:name="HTML Definition" w:semiHidden="1" w:unhideWhenUsed="1"/>
+    <w:lsdException w:name="HTML Keyboard" w:semiHidden="1" w:unhideWhenUsed="1"/>
+    <w:lsdException w:name="HTML Preformatted" w:semiHidden="1" w:unhideWhenUsed="1"/>
+    <w:lsdException w:name="HTML Sample" w:semiHidden="1" w:unhideWhenUsed="1"/>
+    <w:lsdException w:name="HTML Typewriter" w:semiHidden="1" w:unhideWhenUsed="1"/>
+    <w:lsdException w:name="HTML Variable" w:semiHidden="1" w:unhideWhenUsed="1"/>
+    <w:lsdException w:name="Normal Table" w:semiHidden="1" w:unhideWhenUsed="1"/>
+    <w:lsdException w:name="annotation subject" w:semiHidden="1" w:unhideWhenUsed="1"/>
+    <w:lsdException w:name="No List" w:semiHidden="1" w:unhideWhenUsed="1"/>
+    <w:lsdException w:name="Outline List 1" w:semiHidden="1" w:unhideWhenUsed="1"/>
+    <w:lsdException w:name="Outline List 2" w:semiHidden="1" w:unhideWhenUsed="1"/>
+    <w:lsdException w:name="Outline List 3" w:semiHidden="1" w:unhideWhenUsed="1"/>
+    <w:lsdException w:name="Table Simple 1" w:semiHidden="1" w:unhideWhenUsed="1"/>
+    <w:lsdException w:name="Table Simple 2" w:semiHidden="1" w:unhideWhenUsed="1"/>
+    <w:lsdException w:name="Table Simple 3" w:semiHidden="1" w:unhideWhenUsed="1"/>
+    <w:lsdException w:name="Table Classic 1" w:semiHidden="1" w:unhideWhenUsed="1"/>
+    <w:lsdException w:name="Table Classic 2" w:semiHidden="1" w:unhideWhenUsed="1"/>
+    <w:lsdException w:name="Table Classic 3" w:semiHidden="1" w:unhideWhenUsed="1"/>
+    <w:lsdException w:name="Table Classic 4" w:semiHidden="1" w:unhideWhenUsed="1"/>
+    <w:lsdException w:name="Table Colorful 1" w:semiHidden="1" w:unhideWhenUsed="1"/>
+    <w:lsdException w:name="Table Colorful 2" w:semiHidden="1" w:unhideWhenUsed="1"/>
+    <w:lsdException w:name="Table Colorful 3" w:semiHidden="1" w:unhideWhenUsed="1"/>
+    <w:lsdException w:name="Table Columns 1" w:semiHidden="1" w:unhideWhenUsed="1"/>
+    <w:lsdException w:name="Table Columns 2" w:semiHidden="1" w:unhideWhenUsed="1"/>
+    <w:lsdException w:name="Table Columns 3" w:semiHidden="1" w:unhideWhenUsed="1"/>
+    <w:lsdException w:name="Table Columns 4" w:semiHidden="1" w:unhideWhenUsed="1"/>
+    <w:lsdException w:name="Table Columns 5" w:semiHidden="1" w:unhideWhenUsed="1"/>
+    <w:lsdException w:name="Table Grid 1" w:semiHidden="1" w:unhideWhenUsed="1"/>
+    <w:lsdException w:name="Table Grid 2" w:semiHidden="1" w:unhideWhenUsed="1"/>
+    <w:lsdException w:name="Table Grid 3" w:semiHidden="1" w:unhideWhenUsed="1"/>
+    <w:lsdException w:name="Table Grid 4" w:semiHidden="1" w:unhideWhenUsed="1"/>
+    <w:lsdException w:name="Table Grid 5" w:semiHidden="1" w:unhideWhenUsed="1"/>
+    <w:lsdException w:name="Table Grid 6" w:semiHidden="1" w:unhideWhenUsed="1"/>
+    <w:lsdException w:name="Table Grid 7" w:semiHidden="1" w:unhideWhenUsed="1"/>
+    <w:lsdException w:name="Table Grid 8" w:semiHidden="1" w:unhideWhenUsed="1"/>
+    <w:lsdException w:name="Table List 1" w:semiHidden="1" w:unhideWhenUsed="1"/>
+    <w:lsdException w:name="Table List 2" w:semiHidden="1" w:unhideWhenUsed="1"/>
+    <w:lsdException w:name="Table List 3" w:semiHidden="1" w:unhideWhenUsed="1"/>
+    <w:lsdException w:name="Table List 4" w:semiHidden="1" w:unhideWhenUsed="1"/>
+    <w:lsdException w:name="Table List 5" w:semiHidden="1" w:unhideWhenUsed="1"/>
+    <w:lsdException w:name="Table List 6" w:semiHidden="1" w:unhideWhenUsed="1"/>
+    <w:lsdException w:name="Table List 7" w:semiHidden="1" w:unhideWhenUsed="1"/>
+    <w:lsdException w:name="Table List 8" w:semiHidden="1" w:unhideWhenUsed="1"/>
+    <w:lsdException w:name="Table 3D effects 1" w:semiHidden="1" w:unhideWhenUsed="1"/>
+    <w:lsdException w:name="Table 3D effects 2" w:semiHidden="1" w:unhideWhenUsed="1"/>
+    <w:lsdException w:name="Table 3D effects 3" w:semiHidden="1" w:unhideWhenUsed="1"/>
+    <w:lsdException w:name="Table Contemporary" w:semiHidden="1" w:unhideWhenUsed="1"/>
+    <w:lsdException w:name="Table Elegant" w:semiHidden="1" w:unhideWhenUsed="1"/>
+    <w:lsdException w:name="Table Professional" w:semiHidden="1" w:unhideWhenUsed="1"/>
+    <w:lsdException w:name="Table Subtle 1" w:semiHidden="1" w:unhideWhenUsed="1"/>
+    <w:lsdException w:name="Table Subtle 2" w:semiHidden="1" w:unhideWhenUsed="1"/>
+    <w:lsdException w:name="Table Web 1" w:semiHidden="1" w:unhideWhenUsed="1"/>
+    <w:lsdException w:name="Table Web 2" w:semiHidden="1" w:unhideWhenUsed="1"/>
+    <w:lsdException w:name="Table Web 3" w:semiHidden="1" w:unhideWhenUsed="1"/>
+    <w:lsdException w:name="Balloon Text" w:semiHidden="1" w:unhideWhenUsed="1"/>
+    <w:lsdException w:name="Table Grid" w:uiPriority="39"/>
+    <w:lsdException w:name="Table Theme" w:semiHidden="1" w:unhideWhenUsed="1"/>
+    <w:lsdException w:name="Placeholder Text" w:semiHidden="1"/>
+    <w:lsdException w:name="No Spacing" w:uiPriority="1" w:qFormat="1"/>
+    <w:lsdException w:name="Light Shading" w:uiPriority="60"/>
+    <w:lsdException w:name="Light List" w:uiPriority="61"/>
+    <w:lsdException w:name="Light Grid" w:uiPriority="62"/>
+    <w:lsdException w:name="Medium Shading 1" w:uiPriority="63"/>
+    <w:lsdException w:name="Medium Shading 2" w:uiPriority="64"/>
+    <w:lsdException w:name="Medium List 1" w:uiPriority="65"/>
+    <w:lsdException w:name="Medium List 2" w:uiPriority="66"/>
+    <w:lsdException w:name="Medium Grid 1" w:uiPriority="67"/>
+    <w:lsdException w:name="Medium Grid 2" w:uiPriority="68"/>
+    <w:lsdException w:name="Medium Grid 3" w:uiPriority="69"/>
+    <w:lsdException w:name="Dark List" w:uiPriority="70"/>
+    <w:lsdException w:name="Colorful Shading" w:uiPriority="71"/>
+    <w:lsdException w:name="Colorful List" w:uiPriority="72"/>
+    <w:lsdException w:name="Colorful Grid" w:uiPriority="73"/>
+    <w:lsdException w:name="Light Shading Accent 1" w:uiPriority="60"/>
+    <w:lsdException w:name="Light List Accent 1" w:uiPriority="61"/>
+    <w:lsdException w:name="Light Grid Accent 1" w:uiPriority="62"/>
+    <w:lsdException w:name="Medium Shading 1 Accent 1" w:uiPriority="63"/>
+    <w:lsdException w:name="Medium Shading 2 Accent 1" w:uiPriority="64"/>
+    <w:lsdException w:name="Medium List 1 Accent 1" w:uiPriority="65"/>
+    <w:lsdException w:name="Revision" w:semiHidden="1"/>
+    <w:lsdException w:name="List Paragraph" w:uiPriority="34" w:qFormat="1"/>
+    <w:lsdException w:name="Quote" w:uiPriority="29" w:qFormat="1"/>
+    <w:lsdException w:name="Intense Quote" w:uiPriority="30" w:qFormat="1"/>
+    <w:lsdException w:name="Medium List 2 Accent 1" w:uiPriority="66"/>
+    <w:lsdException w:name="Medium Grid 1 Accent 1" w:uiPriority="67"/>
+    <w:lsdException w:name="Medium Grid 2 Accent 1" w:uiPriority="68"/>
+    <w:lsdException w:name="Medium Grid 3 Accent 1" w:uiPriority="69"/>
+    <w:lsdException w:name="Dark List Accent 1" w:uiPriority="70"/>
+    <w:lsdException w:name="Colorful Shading Accent 1" w:uiPriority="71"/>
+    <w:lsdException w:name="Colorful List Accent 1" w:uiPriority="72"/>
+    <w:lsdException w:name="Colorful Grid Accent 1" w:uiPriority="73"/>
+    <w:lsdException w:name="Light Shading Accent 2" w:uiPriority="60"/>
+    <w:lsdException w:name="Light List Accent 2" w:uiPriority="61"/>
+    <w:lsdException w:name="Light Grid Accent 2" w:uiPriority="62"/>
+    <w:lsdException w:name="Medium Shading 1 Accent 2" w:uiPriority="63"/>
+    <w:lsdException w:name="Medium Shading 2 Accent 2" w:uiPriority="64"/>
+    <w:lsdException w:name="Medium List 1 Accent 2" w:uiPriority="65"/>
+    <w:lsdException w:name="Medium List 2 Accent 2" w:uiPriority="66"/>
+    <w:lsdException w:name="Medium Grid 1 Accent 2" w:uiPriority="67"/>
+    <w:lsdException w:name="Medium Grid 2 Accent 2" w:uiPriority="68"/>
+    <w:lsdException w:name="Medium Grid 3 Accent 2" w:uiPriority="69"/>
+    <w:lsdException w:name="Dark List Accent 2" w:uiPriority="70"/>
+    <w:lsdException w:name="Colorful Shading Accent 2" w:uiPriority="71"/>
+    <w:lsdException w:name="Colorful List Accent 2" w:uiPriority="72"/>
+    <w:lsdException w:name="Colorful Grid Accent 2" w:uiPriority="73"/>
+    <w:lsdException w:name="Light Shading Accent 3" w:uiPriority="60"/>
+    <w:lsdException w:name="Light List Accent 3" w:uiPriority="61"/>
+    <w:lsdException w:name="Light Grid Accent 3" w:uiPriority="62"/>
+    <w:lsdException w:name="Medium Shading 1 Accent 3" w:uiPriority="63"/>
+    <w:lsdException w:name="Medium Shading 2 Accent 3" w:uiPriority="64"/>
+    <w:lsdException w:name="Medium List 1 Accent 3" w:uiPriority="65"/>
+    <w:lsdException w:name="Medium List 2 Accent 3" w:uiPriority="66"/>
+    <w:lsdException w:name="Medium Grid 1 Accent 3" w:uiPriority="67"/>
+    <w:lsdException w:name="Medium Grid 2 Accent 3" w:uiPriority="68"/>
+    <w:lsdException w:name="Medium Grid 3 Accent 3" w:uiPriority="69"/>
+    <w:lsdException w:name="Dark List Accent 3" w:uiPriority="70"/>
+    <w:lsdException w:name="Colorful Shading Accent 3" w:uiPriority="71"/>
+    <w:lsdException w:name="Colorful List Accent 3" w:uiPriority="72"/>
+    <w:lsdException w:name="Colorful Grid Accent 3" w:uiPriority="73"/>
+    <w:lsdException w:name="Light Shading Accent 4" w:uiPriority="60"/>
+    <w:lsdException w:name="Light List Accent 4" w:uiPriority="61"/>
+    <w:lsdException w:name="Light Grid Accent 4" w:uiPriority="62"/>
+    <w:lsdException w:name="Medium Shading 1 Accent 4" w:uiPriority="63"/>
+    <w:lsdException w:name="Medium Shading 2 Accent 4" w:uiPriority="64"/>
+    <w:lsdException w:name="Medium List 1 Accent 4" w:uiPriority="65"/>
+    <w:lsdException w:name="Medium List 2 Accent 4" w:uiPriority="66"/>
+    <w:lsdException w:name="Medium Grid 1 Accent 4" w:uiPriority="67"/>
+    <w:lsdException w:name="Medium Grid 2 Accent 4" w:uiPriority="68"/>
+    <w:lsdException w:name="Medium Grid 3 Accent 4" w:uiPriority="69"/>
+    <w:lsdException w:name="Dark List Accent 4" w:uiPriority="70"/>
+    <w:lsdException w:name="Colorful Shading Accent 4" w:uiPriority="71"/>
+    <w:lsdException w:name="Colorful List Accent 4" w:uiPriority="72"/>
+    <w:lsdException w:name="Colorful Grid Accent 4" w:uiPriority="73"/>
+    <w:lsdException w:name="Light Shading Accent 5" w:uiPriority="60"/>
+    <w:lsdException w:name="Light List Accent 5" w:uiPriority="61"/>
+    <w:lsdException w:name="Light Grid Accent 5" w:uiPriority="62"/>
+    <w:lsdException w:name="Medium Shading 1 Accent 5" w:uiPriority="63"/>
+    <w:lsdException w:name="Medium Shading 2 Accent 5" w:uiPriority="64"/>
+    <w:lsdException w:name="Medium List 1 Accent 5" w:uiPriority="65"/>
+    <w:lsdException w:name="Medium List 2 Accent 5" w:uiPriority="66"/>
+    <w:lsdException w:name="Medium Grid 1 Accent 5" w:uiPriority="67"/>
+    <w:lsdException w:name="Medium Grid 2 Accent 5" w:uiPriority="68"/>
+    <w:lsdException w:name="Medium Grid 3 Accent 5" w:uiPriority="69"/>
+    <w:lsdException w:name="Dark List Accent 5" w:uiPriority="70"/>
+    <w:lsdException w:name="Colorful Shading Accent 5" w:uiPriority="71"/>
+    <w:lsdException w:name="Colorful List Accent 5" w:uiPriority="72"/>
+    <w:lsdException w:name="Colorful Grid Accent 5" w:uiPriority="73"/>
+    <w:lsdException w:name="Light Shading Accent 6" w:uiPriority="60"/>
+    <w:lsdException w:name="Light List Accent 6" w:uiPriority="61"/>
+    <w:lsdException w:name="Light Grid Accent 6" w:uiPriority="62"/>
+    <w:lsdException w:name="Medium Shading 1 Accent 6" w:uiPriority="63"/>
+    <w:lsdException w:name="Medium Shading 2 Accent 6" w:uiPriority="64"/>
+    <w:lsdException w:name="Medium List 1 Accent 6" w:uiPriority="65"/>
+    <w:lsdException w:name="Medium List 2 Accent 6" w:uiPriority="66"/>
+    <w:lsdException w:name="Medium Grid 1 Accent 6" w:uiPriority="67"/>
+    <w:lsdException w:name="Medium Grid 2 Accent 6" w:uiPriority="68"/>
+    <w:lsdException w:name="Medium Grid 3 Accent 6" w:uiPriority="69"/>
+    <w:lsdException w:name="Dark List Accent 6" w:uiPriority="70"/>
+    <w:lsdException w:name="Colorful Shading Accent 6" w:uiPriority="71"/>
+    <w:lsdException w:name="Colorful List Accent 6" w:uiPriority="72"/>
+    <w:lsdException w:name="Colorful Grid Accent 6" w:uiPriority="73"/>
+    <w:lsdException w:name="Subtle Emphasis" w:uiPriority="19" w:qFormat="1"/>
+    <w:lsdException w:name="Intense Emphasis" w:uiPriority="21" w:qFormat="1"/>
+    <w:lsdException w:name="Subtle Reference" w:uiPriority="31" w:qFormat="1"/>
+    <w:lsdException w:name="Intense Reference" w:uiPriority="32" w:qFormat="1"/>
+    <w:lsdException w:name="Book Title" w:uiPriority="33" w:qFormat="1"/>
+    <w:lsdException w:name="Bibliography" w:semiHidden="1" w:uiPriority="37" w:unhideWhenUsed="1"/>
+    <w:lsdException w:name="TOC Heading" w:semiHidden="1" w:uiPriority="39" w:unhideWhenUsed="1" w:qFormat="1"/>
+    <w:lsdException w:name="Plain Table 1" w:uiPriority="41"/>
+    <w:lsdException w:name="Plain Table 2" w:uiPriority="42"/>
+    <w:lsdException w:name="Plain Table 3" w:uiPriority="43"/>
+    <w:lsdException w:name="Plain Table 4" w:uiPriority="44"/>
+    <w:lsdException w:name="Plain Table 5" w:uiPriority="45"/>
+    <w:lsdException w:name="Grid Table Light" w:uiPriority="40"/>
+    <w:lsdException w:name="Grid Table 1 Light" w:uiPriority="46"/>
+    <w:lsdException w:name="Grid Table 2" w:uiPriority="47"/>
+    <w:lsdException w:name="Grid Table 3" w:uiPriority="48"/>
+    <w:lsdException w:name="Grid Table 4" w:uiPriority="49"/>
+    <w:lsdException w:name="Grid Table 5 Dark" w:uiPriority="50"/>
+    <w:lsdException w:name="Grid Table 6 Colorful" w:uiPriority="51"/>
+    <w:lsdException w:name="Grid Table 7 Colorful" w:uiPriority="52"/>
+    <w:lsdException w:name="Grid Table 1 Light Accent 1" w:uiPriority="46"/>
+    <w:lsdException w:name="Grid Table 2 Accent 1" w:uiPriority="47"/>
+    <w:lsdException w:name="Grid Table 3 Accent 1" w:uiPriority="48"/>
+    <w:lsdException w:name="Grid Table 4 Accent 1" w:uiPriority="49"/>
+    <w:lsdException w:name="Grid Table 5 Dark Accent 1" w:uiPriority="50"/>
+    <w:lsdException w:name="Grid Table 6 Colorful Accent 1" w:uiPriority="51"/>
+    <w:lsdException w:name="Grid Table 7 Colorful Accent 1" w:uiPriority="52"/>
+    <w:lsdException w:name="Grid Table 1 Light Accent 2" w:uiPriority="46"/>
+    <w:lsdException w:name="Grid Table 2 Accent 2" w:uiPriority="47"/>
+    <w:lsdException w:name="Grid Table 3 Accent 2" w:uiPriority="48"/>
+    <w:lsdException w:name="Grid Table 4 Accent 2" w:uiPriority="49"/>
+    <w:lsdException w:name="Grid Table 5 Dark Accent 2" w:uiPriority="50"/>
+    <w:lsdException w:name="Grid Table 6 Colorful Accent 2" w:uiPriority="51"/>
+    <w:lsdException w:name="Grid Table 7 Colorful Accent 2" w:uiPriority="52"/>
+    <w:lsdException w:name="Grid Table 1 Light Accent 3" w:uiPriority="46"/>
+    <w:lsdException w:name="Grid Table 2 Accent 3" w:uiPriority="47"/>
+    <w:lsdException w:name="Grid Table 3 Accent 3" w:uiPriority="48"/>
+    <w:lsdException w:name="Grid Table 4 Accent 3" w:uiPriority="49"/>
+    <w:lsdException w:name="Grid Table 5 Dark Accent 3" w:uiPriority="50"/>
+    <w:lsdException w:name="Grid Table 6 Colorful Accent 3" w:uiPriority="51"/>
+    <w:lsdException w:name="Grid Table 7 Colorful Accent 3" w:uiPriority="52"/>
+    <w:lsdException w:name="Grid Table 1 Light Accent 4" w:uiPriority="46"/>
+    <w:lsdException w:name="Grid Table 2 Accent 4" w:uiPriority="47"/>
+    <w:lsdException w:name="Grid Table 3 Accent 4" w:uiPriority="48"/>
+    <w:lsdException w:name="Grid Table 4 Accent 4" w:uiPriority="49"/>
+    <w:lsdException w:name="Grid Table 5 Dark Accent 4" w:uiPriority="50"/>
+    <w:lsdException w:name="Grid Table 6 Colorful Accent 4" w:uiPriority="51"/>
+    <w:lsdException w:name="Grid Table 7 Colorful Accent 4" w:uiPriority="52"/>
+    <w:lsdException w:name="Grid Table 1 Light Accent 5" w:uiPriority="46"/>
+    <w:lsdException w:name="Grid Table 2 Accent 5" w:uiPriority="47"/>
+    <w:lsdException w:name="Grid Table 3 Accent 5" w:uiPriority="48"/>
+    <w:lsdException w:name="Grid Table 4 Accent 5" w:uiPriority="49"/>
+    <w:lsdException w:name="Grid Table 5 Dark Accent 5" w:uiPriority="50"/>
+    <w:lsdException w:name="Grid Table 6 Colorful Accent 5" w:uiPriority="51"/>
+    <w:lsdException w:name="Grid Table 7 Colorful Accent 5" w:uiPriority="52"/>
+    <w:lsdException w:name="Grid Table 1 Light Accent 6" w:uiPriority="46"/>
+    <w:lsdException w:name="Grid Table 2 Accent 6" w:uiPriority="47"/>
+    <w:lsdException w:name="Grid Table 3 Accent 6" w:uiPriority="48"/>
+    <w:lsdException w:name="Grid Table 4 Accent 6" w:uiPriority="49"/>
+    <w:lsdException w:name="Grid Table 5 Dark Accent 6" w:uiPriority="50"/>
+    <w:lsdException w:name="Grid Table 6 Colorful Accent 6" w:uiPriority="51"/>
+    <w:lsdException w:name="Grid Table 7 Colorful Accent 6" w:uiPriority="52"/>
+    <w:lsdException w:name="List Table 1 Light" w:uiPriority="46"/>
+    <w:lsdException w:name="List Table 2" w:uiPriority="47"/>
+    <w:lsdException w:name="List Table 3" w:uiPriority="48"/>
+    <w:lsdException w:name="List Table 4" w:uiPriority="49"/>
+    <w:lsdException w:name="List Table 5 Dark" w:uiPriority="50"/>
+    <w:lsdException w:name="List Table 6 Colorful" w:uiPriority="51"/>
+    <w:lsdException w:name="List Table 7 Colorful" w:uiPriority="52"/>
+    <w:lsdException w:name="List Table 1 Light Accent 1" w:uiPriority="46"/>
+    <w:lsdException w:name="List Table 2 Accent 1" w:uiPriority="47"/>
+    <w:lsdException w:name="List Table 3 Accent 1" w:uiPriority="48"/>
+    <w:lsdException w:name="List Table 4 Accent 1" w:uiPriority="49"/>
+    <w:lsdException w:name="List Table 5 Dark Accent 1" w:uiPriority="50"/>
+    <w:lsdException w:name="List Table 6 Colorful Accent 1" w:uiPriority="51"/>
+    <w:lsdException w:name="List Table 7 Colorful Accent 1" w:uiPriority="52"/>
+    <w:lsdException w:name="List Table 1 Light Accent 2" w:uiPriority="46"/>
+    <w:lsdException w:name="List Table 2 Accent 2" w:uiPriority="47"/>
+    <w:lsdException w:name="List Table 3 Accent 2" w:uiPriority="48"/>
+    <w:lsdException w:name="List Table 4 Accent 2" w:uiPriority="49"/>
+    <w:lsdException w:name="List Table 5 Dark Accent 2" w:uiPriority="50"/>
+    <w:lsdException w:name="List Table 6 Colorful Accent 2" w:uiPriority="51"/>
+    <w:lsdException w:name="List Table 7 Colorful Accent 2" w:uiPriority="52"/>
+    <w:lsdException w:name="List Table 1 Light Accent 3" w:uiPriority="46"/>
+    <w:lsdException w:name="List Table 2 Accent 3" w:uiPriority="47"/>
+    <w:lsdException w:name="List Table 3 Accent 3" w:uiPriority="48"/>
+    <w:lsdException w:name="List Table 4 Accent 3" w:uiPriority="49"/>
+    <w:lsdException w:name="List Table 5 Dark Accent 3" w:uiPriority="50"/>
+    <w:lsdException w:name="List Table 6 Colorful Accent 3" w:uiPriority="51"/>
+    <w:lsdException w:name="List Table 7 Colorful Accent 3" w:uiPriority="52"/>
+    <w:lsdException w:name="List Table 1 Light Accent 4" w:uiPriority="46"/>
+    <w:lsdException w:name="List Table 2 Accent 4" w:uiPriority="47"/>
+    <w:lsdException w:name="List Table 3 Accent 4" w:uiPriority="48"/>
+    <w:lsdException w:name="List Table 4 Accent 4" w:uiPriority="49"/>
+    <w:lsdException w:name="List Table 5 Dark Accent 4" w:uiPriority="50"/>
+    <w:lsdException w:name="List Table 6 Colorful Accent 4" w:uiPriority="51"/>
+    <w:lsdException w:name="List Table 7 Colorful Accent 4" w:uiPriority="52"/>
+    <w:lsdException w:name="List Table 1 Light Accent 5" w:uiPriority="46"/>
+    <w:lsdException w:name="List Table 2 Accent 5" w:uiPriority="47"/>
+    <w:lsdException w:name="List Table 3 Accent 5" w:uiPriority="48"/>
+    <w:lsdException w:name="List Table 4 Accent 5" w:uiPriority="49"/>
+    <w:lsdException w:name="List Table 5 Dark Accent 5" w:uiPriority="50"/>
+    <w:lsdException w:name="List Table 6 Colorful Accent 5" w:uiPriority="51"/>
+    <w:lsdException w:name="List Table 7 Colorful Accent 5" w:uiPriority="52"/>
+    <w:lsdException w:name="List Table 1 Light Accent 6" w:uiPriority="46"/>
+    <w:lsdException w:name="List Table 2 Accent 6" w:uiPriority="47"/>
+    <w:lsdException w:name="List Table 3 Accent 6" w:uiPriority="48"/>
+    <w:lsdException w:name="List Table 4 Accent 6" w:uiPriority="49"/>
+    <w:lsdException w:name="List Table 5 Dark Accent 6" w:uiPriority="50"/>
+    <w:lsdException w:name="List Table 6 Colorful Accent 6" w:uiPriority="51"/>
+    <w:lsdException w:name="List Table 7 Colorful Accent 6" w:uiPriority="52"/>
+    <w:lsdException w:name="Mention" w:semiHidden="1" w:unhideWhenUsed="1"/>
+    <w:lsdException w:name="Smart Hyperlink" w:semiHidden="1" w:unhideWhenUsed="1"/>
+    <w:lsdException w:name="Hashtag" w:semiHidden="1" w:unhideWhenUsed="1"/>
+    <w:lsdException w:name="Unresolved Mention" w:semiHidden="1" w:unhideWhenUsed="1"/>
+    <w:lsdException w:name="Smart Link" w:semiHidden="1" w:unhideWhenUsed="1"/>
+  </w:latentStyles>
+  <w:style w:type="paragraph" w:default="1" w:styleId="a">
+    <w:name w:val="Normal"/>
+    <w:qFormat/>
   </w:style>
-  <w:style w:type="table" w:styleId="TableNormal" w:default="1">
-    <w:name w:val="Table Normal"/>
-  </w:style>
-  <w:style w:type="paragraph" w:styleId="Heading1">
+  <w:style w:type="paragraph" w:styleId="1">
     <w:name w:val="heading 1"/>
-    <w:basedOn w:val="Normal"/>
-    <w:next w:val="Normal"/>
+    <w:basedOn w:val="a"/>
+    <w:next w:val="a"/>
+    <w:uiPriority w:val="9"/>
+    <w:qFormat/>
     <w:pPr>
-      <w:keepNext w:val="1"/>
-      <w:keepLines w:val="1"/>
-      <w:pageBreakBefore w:val="0"/>
-      <w:spacing w:after="120" w:before="400" w:lineRule="auto"/>
+      <w:keepNext/>
+      <w:keepLines/>
+      <w:spacing w:before="400" w:after="120"/>
+      <w:outlineLvl w:val="0"/>
     </w:pPr>
     <w:rPr>
       <w:sz w:val="40"/>
       <w:szCs w:val="40"/>
     </w:rPr>
   </w:style>
-  <w:style w:type="paragraph" w:styleId="Heading2">
+  <w:style w:type="paragraph" w:styleId="2">
     <w:name w:val="heading 2"/>
-    <w:basedOn w:val="Normal"/>
-    <w:next w:val="Normal"/>
+    <w:basedOn w:val="a"/>
+    <w:next w:val="a"/>
+    <w:uiPriority w:val="9"/>
+    <w:unhideWhenUsed/>
+    <w:qFormat/>
     <w:pPr>
-      <w:keepNext w:val="1"/>
-      <w:keepLines w:val="1"/>
-      <w:pageBreakBefore w:val="0"/>
-      <w:spacing w:after="120" w:before="360" w:lineRule="auto"/>
+      <w:keepNext/>
+      <w:keepLines/>
+      <w:spacing w:before="360" w:after="120"/>
+      <w:outlineLvl w:val="1"/>
     </w:pPr>
     <w:rPr>
-      <w:b w:val="0"/>
       <w:sz w:val="32"/>
       <w:szCs w:val="32"/>
     </w:rPr>
   </w:style>
-  <w:style w:type="paragraph" w:styleId="Heading3">
+  <w:style w:type="paragraph" w:styleId="3">
     <w:name w:val="heading 3"/>
-    <w:basedOn w:val="Normal"/>
-    <w:next w:val="Normal"/>
+    <w:basedOn w:val="a"/>
+    <w:next w:val="a"/>
+    <w:uiPriority w:val="9"/>
+    <w:unhideWhenUsed/>
+    <w:qFormat/>
     <w:pPr>
-      <w:keepNext w:val="1"/>
-      <w:keepLines w:val="1"/>
-      <w:pageBreakBefore w:val="0"/>
-      <w:spacing w:after="80" w:before="320" w:lineRule="auto"/>
+      <w:keepNext/>
+      <w:keepLines/>
+      <w:spacing w:before="320" w:after="80"/>
+      <w:outlineLvl w:val="2"/>
     </w:pPr>
     <w:rPr>
-      <w:b w:val="0"/>
       <w:color w:val="434343"/>
       <w:sz w:val="28"/>
       <w:szCs w:val="28"/>
     </w:rPr>
   </w:style>
-  <w:style w:type="paragraph" w:styleId="Heading4">
+  <w:style w:type="paragraph" w:styleId="4">
     <w:name w:val="heading 4"/>
-    <w:basedOn w:val="Normal"/>
-    <w:next w:val="Normal"/>
+    <w:basedOn w:val="a"/>
+    <w:next w:val="a"/>
+    <w:uiPriority w:val="9"/>
+    <w:semiHidden/>
+    <w:unhideWhenUsed/>
+    <w:qFormat/>
     <w:pPr>
-      <w:keepNext w:val="1"/>
-      <w:keepLines w:val="1"/>
-      <w:pageBreakBefore w:val="0"/>
-      <w:spacing w:after="80" w:before="280" w:lineRule="auto"/>
+      <w:keepNext/>
+      <w:keepLines/>
+      <w:spacing w:before="280" w:after="80"/>
+      <w:outlineLvl w:val="3"/>
     </w:pPr>
     <w:rPr>
       <w:color w:val="666666"/>
@@ -2152,67 +2361,109 @@
       <w:szCs w:val="24"/>
     </w:rPr>
   </w:style>
-  <w:style w:type="paragraph" w:styleId="Heading5">
+  <w:style w:type="paragraph" w:styleId="5">
     <w:name w:val="heading 5"/>
-    <w:basedOn w:val="Normal"/>
-    <w:next w:val="Normal"/>
+    <w:basedOn w:val="a"/>
+    <w:next w:val="a"/>
+    <w:uiPriority w:val="9"/>
+    <w:semiHidden/>
+    <w:unhideWhenUsed/>
+    <w:qFormat/>
     <w:pPr>
-      <w:keepNext w:val="1"/>
-      <w:keepLines w:val="1"/>
-      <w:pageBreakBefore w:val="0"/>
-      <w:spacing w:after="80" w:before="240" w:lineRule="auto"/>
+      <w:keepNext/>
+      <w:keepLines/>
+      <w:spacing w:before="240" w:after="80"/>
+      <w:outlineLvl w:val="4"/>
     </w:pPr>
     <w:rPr>
       <w:color w:val="666666"/>
-      <w:sz w:val="22"/>
-      <w:szCs w:val="22"/>
     </w:rPr>
   </w:style>
-  <w:style w:type="paragraph" w:styleId="Heading6">
+  <w:style w:type="paragraph" w:styleId="6">
     <w:name w:val="heading 6"/>
-    <w:basedOn w:val="Normal"/>
-    <w:next w:val="Normal"/>
+    <w:basedOn w:val="a"/>
+    <w:next w:val="a"/>
+    <w:uiPriority w:val="9"/>
+    <w:semiHidden/>
+    <w:unhideWhenUsed/>
+    <w:qFormat/>
     <w:pPr>
-      <w:keepNext w:val="1"/>
-      <w:keepLines w:val="1"/>
-      <w:pageBreakBefore w:val="0"/>
-      <w:spacing w:after="80" w:before="240" w:lineRule="auto"/>
+      <w:keepNext/>
+      <w:keepLines/>
+      <w:spacing w:before="240" w:after="80"/>
+      <w:outlineLvl w:val="5"/>
     </w:pPr>
     <w:rPr>
-      <w:i w:val="1"/>
+      <w:i/>
       <w:color w:val="666666"/>
-      <w:sz w:val="22"/>
-      <w:szCs w:val="22"/>
     </w:rPr>
   </w:style>
-  <w:style w:type="paragraph" w:styleId="Title">
+  <w:style w:type="character" w:default="1" w:styleId="a0">
+    <w:name w:val="Default Paragraph Font"/>
+    <w:uiPriority w:val="1"/>
+    <w:semiHidden/>
+    <w:unhideWhenUsed/>
+  </w:style>
+  <w:style w:type="table" w:default="1" w:styleId="a1">
+    <w:name w:val="Normal Table"/>
+    <w:uiPriority w:val="99"/>
+    <w:semiHidden/>
+    <w:unhideWhenUsed/>
+    <w:tblPr>
+      <w:tblInd w:w="0" w:type="dxa"/>
+      <w:tblCellMar>
+        <w:top w:w="0" w:type="dxa"/>
+        <w:left w:w="108" w:type="dxa"/>
+        <w:bottom w:w="0" w:type="dxa"/>
+        <w:right w:w="108" w:type="dxa"/>
+      </w:tblCellMar>
+    </w:tblPr>
+  </w:style>
+  <w:style w:type="numbering" w:default="1" w:styleId="a2">
+    <w:name w:val="No List"/>
+    <w:uiPriority w:val="99"/>
+    <w:semiHidden/>
+    <w:unhideWhenUsed/>
+  </w:style>
+  <w:style w:type="table" w:customStyle="1" w:styleId="TableNormal">
+    <w:name w:val="Table Normal"/>
+    <w:tblPr>
+      <w:tblCellMar>
+        <w:top w:w="0" w:type="dxa"/>
+        <w:left w:w="0" w:type="dxa"/>
+        <w:bottom w:w="0" w:type="dxa"/>
+        <w:right w:w="0" w:type="dxa"/>
+      </w:tblCellMar>
+    </w:tblPr>
+  </w:style>
+  <w:style w:type="paragraph" w:styleId="a3">
     <w:name w:val="Title"/>
-    <w:basedOn w:val="Normal"/>
-    <w:next w:val="Normal"/>
+    <w:basedOn w:val="a"/>
+    <w:next w:val="a"/>
+    <w:uiPriority w:val="10"/>
+    <w:qFormat/>
     <w:pPr>
-      <w:keepNext w:val="1"/>
-      <w:keepLines w:val="1"/>
-      <w:pageBreakBefore w:val="0"/>
-      <w:spacing w:after="60" w:before="0" w:lineRule="auto"/>
+      <w:keepNext/>
+      <w:keepLines/>
+      <w:spacing w:after="60"/>
     </w:pPr>
     <w:rPr>
       <w:sz w:val="52"/>
       <w:szCs w:val="52"/>
     </w:rPr>
   </w:style>
-  <w:style w:type="paragraph" w:styleId="Subtitle">
+  <w:style w:type="paragraph" w:styleId="a4">
     <w:name w:val="Subtitle"/>
-    <w:basedOn w:val="Normal"/>
-    <w:next w:val="Normal"/>
+    <w:basedOn w:val="a"/>
+    <w:next w:val="a"/>
+    <w:uiPriority w:val="11"/>
+    <w:qFormat/>
     <w:pPr>
-      <w:keepNext w:val="1"/>
-      <w:keepLines w:val="1"/>
-      <w:pageBreakBefore w:val="0"/>
-      <w:spacing w:after="320" w:before="0" w:lineRule="auto"/>
+      <w:keepNext/>
+      <w:keepLines/>
+      <w:spacing w:after="320"/>
     </w:pPr>
     <w:rPr>
-      <w:rFonts w:ascii="Arial" w:cs="Arial" w:eastAsia="Arial" w:hAnsi="Arial"/>
-      <w:i w:val="0"/>
       <w:color w:val="666666"/>
       <w:sz w:val="30"/>
       <w:szCs w:val="30"/>

</xml_diff>